<commit_message>
Add description and diagramm
</commit_message>
<xml_diff>
--- a/Portfolio_Teil_1_V03.docx
+++ b/Portfolio_Teil_1_V03.docx
@@ -2,14 +2,2174 @@
 <file path=word/document.xml><?xml version="1.0" encoding="utf-8"?>
 <w:document xmlns:wpc="http://schemas.microsoft.com/office/word/2010/wordprocessingCanvas" xmlns:cx="http://schemas.microsoft.com/office/drawing/2014/chartex" xmlns:cx1="http://schemas.microsoft.com/office/drawing/2015/9/8/chartex" xmlns:cx2="http://schemas.microsoft.com/office/drawing/2015/10/21/chartex" xmlns:cx3="http://schemas.microsoft.com/office/drawing/2016/5/9/chartex" xmlns:cx4="http://schemas.microsoft.com/office/drawing/2016/5/10/chartex" xmlns:cx5="http://schemas.microsoft.com/office/drawing/2016/5/11/chartex" xmlns:cx6="http://schemas.microsoft.com/office/drawing/2016/5/12/chartex" xmlns:cx7="http://schemas.microsoft.com/office/drawing/2016/5/13/chartex" xmlns:cx8="http://schemas.microsoft.com/office/drawing/2016/5/14/chartex" xmlns:mc="http://schemas.openxmlformats.org/markup-compatibility/2006" xmlns:aink="http://schemas.microsoft.com/office/drawing/2016/ink" xmlns:am3d="http://schemas.microsoft.com/office/drawing/2017/model3d" xmlns:o="urn:schemas-microsoft-com:office:office" xmlns:r="http://schemas.openxmlformats.org/officeDocument/2006/relationships" xmlns:m="http://schemas.openxmlformats.org/officeDocument/2006/math" xmlns:v="urn:schemas-microsoft-com:vml" xmlns:wp14="http://schemas.microsoft.com/office/word/2010/wordprocessingDrawing" xmlns:wp="http://schemas.openxmlformats.org/drawingml/2006/wordprocessingDrawing" xmlns:w10="urn:schemas-microsoft-com:office:word" xmlns:w="http://schemas.openxmlformats.org/wordprocessingml/2006/main" xmlns:w14="http://schemas.microsoft.com/office/word/2010/wordml" xmlns:w15="http://schemas.microsoft.com/office/word/2012/wordml" xmlns:w16cex="http://schemas.microsoft.com/office/word/2018/wordml/cex" xmlns:w16cid="http://schemas.microsoft.com/office/word/2016/wordml/cid" xmlns:w16="http://schemas.microsoft.com/office/word/2018/wordml" xmlns:w16sdtdh="http://schemas.microsoft.com/office/word/2020/wordml/sdtdatahash" xmlns:w16se="http://schemas.microsoft.com/office/word/2015/wordml/symex" xmlns:wpg="http://schemas.microsoft.com/office/word/2010/wordprocessingGroup" xmlns:wpi="http://schemas.microsoft.com/office/word/2010/wordprocessingInk" xmlns:wne="http://schemas.microsoft.com/office/word/2006/wordml" xmlns:wps="http://schemas.microsoft.com/office/word/2010/wordprocessingShape" mc:Ignorable="w14 w15 w16se w16cid w16 w16cex w16sdtdh wp14">
   <w:body>
+    <w:p>
+      <w:pPr>
+        <w:pStyle w:val="KeinLeerraum"/>
+        <w:jc w:val="both"/>
+        <w:rPr>
+          <w:b/>
+          <w:bCs/>
+          <w:color w:val="000000" w:themeColor="text1"/>
+          <w:sz w:val="28"/>
+          <w:szCs w:val="28"/>
+        </w:rPr>
+      </w:pPr>
+    </w:p>
+    <w:p>
+      <w:pPr>
+        <w:pStyle w:val="KeinLeerraum"/>
+        <w:jc w:val="center"/>
+        <w:rPr>
+          <w:b/>
+          <w:bCs/>
+          <w:color w:val="767171" w:themeColor="background2" w:themeShade="80"/>
+          <w:sz w:val="32"/>
+          <w:szCs w:val="32"/>
+        </w:rPr>
+      </w:pPr>
+    </w:p>
+    <w:p>
+      <w:pPr>
+        <w:pStyle w:val="KeinLeerraum"/>
+        <w:jc w:val="center"/>
+        <w:rPr>
+          <w:b/>
+          <w:bCs/>
+          <w:color w:val="767171" w:themeColor="background2" w:themeShade="80"/>
+          <w:sz w:val="32"/>
+          <w:szCs w:val="32"/>
+        </w:rPr>
+      </w:pPr>
+    </w:p>
+    <w:p>
+      <w:pPr>
+        <w:pStyle w:val="KeinLeerraum"/>
+        <w:jc w:val="center"/>
+        <w:rPr>
+          <w:b/>
+          <w:bCs/>
+          <w:color w:val="767171" w:themeColor="background2" w:themeShade="80"/>
+          <w:sz w:val="32"/>
+          <w:szCs w:val="32"/>
+        </w:rPr>
+      </w:pPr>
+      <w:r>
+        <w:rPr>
+          <w:b/>
+          <w:bCs/>
+          <w:color w:val="767171" w:themeColor="background2" w:themeShade="80"/>
+          <w:sz w:val="32"/>
+          <w:szCs w:val="32"/>
+        </w:rPr>
+        <w:t>Ausarbeitung zum Thema</w:t>
+      </w:r>
+    </w:p>
+    <w:p>
+      <w:pPr>
+        <w:pStyle w:val="KeinLeerraum"/>
+        <w:jc w:val="center"/>
+        <w:rPr>
+          <w:b/>
+          <w:bCs/>
+          <w:color w:val="767171" w:themeColor="background2" w:themeShade="80"/>
+          <w:sz w:val="32"/>
+          <w:szCs w:val="32"/>
+        </w:rPr>
+      </w:pPr>
+      <w:r>
+        <w:rPr>
+          <w:b/>
+          <w:bCs/>
+          <w:color w:val="767171" w:themeColor="background2" w:themeShade="80"/>
+          <w:sz w:val="32"/>
+          <w:szCs w:val="32"/>
+        </w:rPr>
+        <w:t>„Software für ein Speditionsunternehmen“</w:t>
+      </w:r>
+    </w:p>
+    <w:p>
+      <w:pPr>
+        <w:pStyle w:val="KeinLeerraum"/>
+        <w:jc w:val="both"/>
+        <w:rPr>
+          <w:b/>
+          <w:bCs/>
+          <w:color w:val="000000" w:themeColor="text1"/>
+          <w:sz w:val="28"/>
+          <w:szCs w:val="28"/>
+        </w:rPr>
+      </w:pPr>
+    </w:p>
+    <w:p>
+      <w:pPr>
+        <w:pStyle w:val="KeinLeerraum"/>
+        <w:jc w:val="both"/>
+        <w:rPr>
+          <w:b/>
+          <w:bCs/>
+          <w:color w:val="000000" w:themeColor="text1"/>
+          <w:sz w:val="28"/>
+          <w:szCs w:val="28"/>
+        </w:rPr>
+      </w:pPr>
+    </w:p>
+    <w:p>
+      <w:pPr>
+        <w:pStyle w:val="KeinLeerraum"/>
+        <w:jc w:val="both"/>
+        <w:rPr>
+          <w:b/>
+          <w:bCs/>
+          <w:color w:val="000000" w:themeColor="text1"/>
+          <w:sz w:val="28"/>
+          <w:szCs w:val="28"/>
+        </w:rPr>
+      </w:pPr>
+      <w:r>
+        <w:rPr>
+          <w:b/>
+          <w:bCs/>
+          <w:noProof/>
+          <w:color w:val="000000" w:themeColor="text1"/>
+          <w:sz w:val="28"/>
+          <w:szCs w:val="28"/>
+        </w:rPr>
+        <w:drawing>
+          <wp:anchor distT="0" distB="0" distL="114300" distR="114300" simplePos="0" relativeHeight="251658240" behindDoc="1" locked="0" layoutInCell="1" allowOverlap="1" wp14:anchorId="2F625360" wp14:editId="7094E24B">
+            <wp:simplePos x="0" y="0"/>
+            <wp:positionH relativeFrom="margin">
+              <wp:posOffset>-200025</wp:posOffset>
+            </wp:positionH>
+            <wp:positionV relativeFrom="paragraph">
+              <wp:posOffset>269875</wp:posOffset>
+            </wp:positionV>
+            <wp:extent cx="5753100" cy="4391025"/>
+            <wp:effectExtent l="0" t="323850" r="0" b="1781175"/>
+            <wp:wrapNone/>
+            <wp:docPr id="23" name="Grafik 23"/>
+            <wp:cNvGraphicFramePr>
+              <a:graphicFrameLocks xmlns:a="http://schemas.openxmlformats.org/drawingml/2006/main" noChangeAspect="1"/>
+            </wp:cNvGraphicFramePr>
+            <a:graphic xmlns:a="http://schemas.openxmlformats.org/drawingml/2006/main">
+              <a:graphicData uri="http://schemas.openxmlformats.org/drawingml/2006/picture">
+                <pic:pic xmlns:pic="http://schemas.openxmlformats.org/drawingml/2006/picture">
+                  <pic:nvPicPr>
+                    <pic:cNvPr id="0" name="Picture 5"/>
+                    <pic:cNvPicPr>
+                      <a:picLocks noChangeAspect="1" noChangeArrowheads="1"/>
+                    </pic:cNvPicPr>
+                  </pic:nvPicPr>
+                  <pic:blipFill>
+                    <a:blip r:embed="rId8">
+                      <a:extLst>
+                        <a:ext uri="{28A0092B-C50C-407E-A947-70E740481C1C}">
+                          <a14:useLocalDpi xmlns:a14="http://schemas.microsoft.com/office/drawing/2010/main" val="0"/>
+                        </a:ext>
+                      </a:extLst>
+                    </a:blip>
+                    <a:srcRect/>
+                    <a:stretch>
+                      <a:fillRect/>
+                    </a:stretch>
+                  </pic:blipFill>
+                  <pic:spPr bwMode="auto">
+                    <a:xfrm>
+                      <a:off x="0" y="0"/>
+                      <a:ext cx="5753100" cy="4391025"/>
+                    </a:xfrm>
+                    <a:prstGeom prst="rect">
+                      <a:avLst/>
+                    </a:prstGeom>
+                    <a:noFill/>
+                    <a:ln>
+                      <a:noFill/>
+                    </a:ln>
+                    <a:effectLst>
+                      <a:reflection blurRad="6350" stA="52000" endA="300" endPos="35000" dir="5400000" sy="-100000" algn="bl" rotWithShape="0"/>
+                    </a:effectLst>
+                    <a:scene3d>
+                      <a:camera prst="isometricOffAxis1Right"/>
+                      <a:lightRig rig="threePt" dir="t"/>
+                    </a:scene3d>
+                  </pic:spPr>
+                </pic:pic>
+              </a:graphicData>
+            </a:graphic>
+            <wp14:sizeRelH relativeFrom="page">
+              <wp14:pctWidth>0</wp14:pctWidth>
+            </wp14:sizeRelH>
+            <wp14:sizeRelV relativeFrom="page">
+              <wp14:pctHeight>0</wp14:pctHeight>
+            </wp14:sizeRelV>
+          </wp:anchor>
+        </w:drawing>
+      </w:r>
+    </w:p>
+    <w:p>
+      <w:pPr>
+        <w:rPr>
+          <w:b/>
+          <w:bCs/>
+          <w:color w:val="000000" w:themeColor="text1"/>
+          <w:sz w:val="28"/>
+          <w:szCs w:val="28"/>
+        </w:rPr>
+      </w:pPr>
+    </w:p>
+    <w:p>
+      <w:pPr>
+        <w:rPr>
+          <w:b/>
+          <w:bCs/>
+          <w:color w:val="000000" w:themeColor="text1"/>
+          <w:sz w:val="28"/>
+          <w:szCs w:val="28"/>
+        </w:rPr>
+      </w:pPr>
+    </w:p>
+    <w:p>
+      <w:pPr>
+        <w:rPr>
+          <w:b/>
+          <w:bCs/>
+          <w:color w:val="000000" w:themeColor="text1"/>
+          <w:sz w:val="28"/>
+          <w:szCs w:val="28"/>
+        </w:rPr>
+      </w:pPr>
+    </w:p>
+    <w:p>
+      <w:pPr>
+        <w:rPr>
+          <w:b/>
+          <w:bCs/>
+          <w:color w:val="000000" w:themeColor="text1"/>
+          <w:sz w:val="28"/>
+          <w:szCs w:val="28"/>
+        </w:rPr>
+      </w:pPr>
+    </w:p>
+    <w:p>
+      <w:pPr>
+        <w:rPr>
+          <w:b/>
+          <w:bCs/>
+          <w:color w:val="000000" w:themeColor="text1"/>
+          <w:sz w:val="28"/>
+          <w:szCs w:val="28"/>
+        </w:rPr>
+      </w:pPr>
+    </w:p>
+    <w:p>
+      <w:pPr>
+        <w:rPr>
+          <w:b/>
+          <w:bCs/>
+          <w:color w:val="000000" w:themeColor="text1"/>
+          <w:sz w:val="28"/>
+          <w:szCs w:val="28"/>
+        </w:rPr>
+      </w:pPr>
+    </w:p>
+    <w:p>
+      <w:pPr>
+        <w:rPr>
+          <w:b/>
+          <w:bCs/>
+          <w:color w:val="000000" w:themeColor="text1"/>
+          <w:sz w:val="28"/>
+          <w:szCs w:val="28"/>
+        </w:rPr>
+      </w:pPr>
+    </w:p>
+    <w:p>
+      <w:pPr>
+        <w:rPr>
+          <w:b/>
+          <w:bCs/>
+          <w:color w:val="000000" w:themeColor="text1"/>
+          <w:sz w:val="28"/>
+          <w:szCs w:val="28"/>
+        </w:rPr>
+      </w:pPr>
+    </w:p>
+    <w:p>
+      <w:pPr>
+        <w:rPr>
+          <w:b/>
+          <w:bCs/>
+          <w:color w:val="000000" w:themeColor="text1"/>
+          <w:sz w:val="28"/>
+          <w:szCs w:val="28"/>
+        </w:rPr>
+      </w:pPr>
+    </w:p>
+    <w:p>
+      <w:pPr>
+        <w:rPr>
+          <w:b/>
+          <w:bCs/>
+          <w:color w:val="000000" w:themeColor="text1"/>
+          <w:sz w:val="28"/>
+          <w:szCs w:val="28"/>
+        </w:rPr>
+      </w:pPr>
+    </w:p>
+    <w:p>
+      <w:pPr>
+        <w:rPr>
+          <w:b/>
+          <w:bCs/>
+          <w:color w:val="000000" w:themeColor="text1"/>
+          <w:sz w:val="28"/>
+          <w:szCs w:val="28"/>
+        </w:rPr>
+      </w:pPr>
+    </w:p>
+    <w:p>
+      <w:pPr>
+        <w:rPr>
+          <w:b/>
+          <w:bCs/>
+          <w:color w:val="000000" w:themeColor="text1"/>
+          <w:sz w:val="28"/>
+          <w:szCs w:val="28"/>
+        </w:rPr>
+      </w:pPr>
+    </w:p>
+    <w:p>
+      <w:pPr>
+        <w:rPr>
+          <w:b/>
+          <w:bCs/>
+          <w:color w:val="000000" w:themeColor="text1"/>
+          <w:sz w:val="28"/>
+          <w:szCs w:val="28"/>
+        </w:rPr>
+      </w:pPr>
+    </w:p>
+    <w:p>
+      <w:pPr>
+        <w:rPr>
+          <w:b/>
+          <w:bCs/>
+          <w:color w:val="000000" w:themeColor="text1"/>
+          <w:sz w:val="28"/>
+          <w:szCs w:val="28"/>
+        </w:rPr>
+      </w:pPr>
+    </w:p>
+    <w:p>
+      <w:pPr>
+        <w:rPr>
+          <w:b/>
+          <w:bCs/>
+          <w:color w:val="000000" w:themeColor="text1"/>
+          <w:sz w:val="28"/>
+          <w:szCs w:val="28"/>
+        </w:rPr>
+      </w:pPr>
+    </w:p>
+    <w:p>
+      <w:pPr>
+        <w:rPr>
+          <w:b/>
+          <w:bCs/>
+          <w:color w:val="000000" w:themeColor="text1"/>
+          <w:sz w:val="28"/>
+          <w:szCs w:val="28"/>
+        </w:rPr>
+      </w:pPr>
+    </w:p>
+    <w:p>
+      <w:pPr>
+        <w:rPr>
+          <w:b/>
+          <w:bCs/>
+          <w:color w:val="000000" w:themeColor="text1"/>
+          <w:sz w:val="28"/>
+          <w:szCs w:val="28"/>
+        </w:rPr>
+      </w:pPr>
+    </w:p>
+    <w:p>
+      <w:pPr>
+        <w:pStyle w:val="KeinLeerraum"/>
+        <w:jc w:val="center"/>
+        <w:rPr>
+          <w:b/>
+          <w:bCs/>
+          <w:color w:val="767171" w:themeColor="background2" w:themeShade="80"/>
+          <w:sz w:val="32"/>
+          <w:szCs w:val="32"/>
+        </w:rPr>
+      </w:pPr>
+    </w:p>
+    <w:p>
+      <w:pPr>
+        <w:pStyle w:val="KeinLeerraum"/>
+        <w:jc w:val="center"/>
+        <w:rPr>
+          <w:b/>
+          <w:bCs/>
+          <w:color w:val="767171" w:themeColor="background2" w:themeShade="80"/>
+          <w:sz w:val="32"/>
+          <w:szCs w:val="32"/>
+        </w:rPr>
+      </w:pPr>
+    </w:p>
+    <w:p>
+      <w:pPr>
+        <w:pStyle w:val="KeinLeerraum"/>
+        <w:jc w:val="center"/>
+        <w:rPr>
+          <w:b/>
+          <w:bCs/>
+          <w:color w:val="767171" w:themeColor="background2" w:themeShade="80"/>
+          <w:sz w:val="32"/>
+          <w:szCs w:val="32"/>
+        </w:rPr>
+      </w:pPr>
+      <w:r>
+        <w:rPr>
+          <w:b/>
+          <w:bCs/>
+          <w:color w:val="767171" w:themeColor="background2" w:themeShade="80"/>
+          <w:sz w:val="32"/>
+          <w:szCs w:val="32"/>
+        </w:rPr>
+        <w:t>Use Case Diagramm und Beschreibung</w:t>
+      </w:r>
+    </w:p>
+    <w:p>
+      <w:pPr>
+        <w:rPr>
+          <w:b/>
+          <w:bCs/>
+          <w:color w:val="000000" w:themeColor="text1"/>
+          <w:sz w:val="28"/>
+          <w:szCs w:val="28"/>
+        </w:rPr>
+      </w:pPr>
+    </w:p>
+    <w:p>
+      <w:pPr>
+        <w:rPr>
+          <w:b/>
+          <w:bCs/>
+          <w:color w:val="000000" w:themeColor="text1"/>
+          <w:sz w:val="28"/>
+          <w:szCs w:val="28"/>
+        </w:rPr>
+      </w:pPr>
+    </w:p>
+    <w:p>
+      <w:pPr>
+        <w:rPr>
+          <w:b/>
+          <w:bCs/>
+          <w:color w:val="000000" w:themeColor="text1"/>
+          <w:sz w:val="28"/>
+          <w:szCs w:val="28"/>
+        </w:rPr>
+      </w:pPr>
+    </w:p>
+    <w:p>
+      <w:pPr>
+        <w:pStyle w:val="berschrift1"/>
+      </w:pPr>
+      <w:r>
+        <w:t>1 Einführung</w:t>
+      </w:r>
+    </w:p>
+    <w:p>
+      <w:pPr>
+        <w:pStyle w:val="KeinLeerraum"/>
+        <w:jc w:val="both"/>
+        <w:rPr>
+          <w:color w:val="767171" w:themeColor="background2" w:themeShade="80"/>
+        </w:rPr>
+      </w:pPr>
+      <w:r>
+        <w:rPr>
+          <w:color w:val="767171" w:themeColor="background2" w:themeShade="80"/>
+        </w:rPr>
+        <w:t>Die zu modellierende Software für Speditionsunternehmen soll den Endnutzer, bei der Durchführung</w:t>
+      </w:r>
+      <w:r>
+        <w:rPr>
+          <w:color w:val="767171" w:themeColor="background2" w:themeShade="80"/>
+        </w:rPr>
+        <w:t xml:space="preserve"> </w:t>
+      </w:r>
+      <w:r>
+        <w:rPr>
+          <w:color w:val="767171" w:themeColor="background2" w:themeShade="80"/>
+        </w:rPr>
+        <w:t>von Vier Phasen der Auftragsdisposition, nämlich Auftragsannahme, Auftragseinplanung, Auftragsaus-führung und Fakturierung, unterstützen. Für die einzelnen Phasen sind die folgenden beteiligten Akteure verantwortlich: Verkäufer</w:t>
+      </w:r>
+      <w:r>
+        <w:rPr>
+          <w:color w:val="767171" w:themeColor="background2" w:themeShade="80"/>
+        </w:rPr>
+        <w:t xml:space="preserve"> und </w:t>
+      </w:r>
+      <w:r>
+        <w:rPr>
+          <w:color w:val="767171" w:themeColor="background2" w:themeShade="80"/>
+        </w:rPr>
+        <w:t>Disponenten</w:t>
+      </w:r>
+      <w:r>
+        <w:rPr>
+          <w:color w:val="767171" w:themeColor="background2" w:themeShade="80"/>
+        </w:rPr>
+        <w:t xml:space="preserve"> für die Auftragsannahme und Fakturierung, LKW-Fahrer und </w:t>
+      </w:r>
+      <w:r>
+        <w:rPr>
+          <w:color w:val="767171" w:themeColor="background2" w:themeShade="80"/>
+        </w:rPr>
+        <w:t xml:space="preserve">die </w:t>
+      </w:r>
+      <w:r>
+        <w:rPr>
+          <w:color w:val="767171" w:themeColor="background2" w:themeShade="80"/>
+        </w:rPr>
+        <w:t>Mitarbeiter im Back-Office für die Ausführung.</w:t>
+      </w:r>
+      <w:r>
+        <w:rPr>
+          <w:color w:val="767171" w:themeColor="background2" w:themeShade="80"/>
+        </w:rPr>
+        <w:t xml:space="preserve"> </w:t>
+      </w:r>
+      <w:r>
+        <w:rPr>
+          <w:color w:val="767171" w:themeColor="background2" w:themeShade="80"/>
+        </w:rPr>
+        <w:t>Der unten beschriebene Ablauf der Auftragsdisposition, wird als Basis für die Softwa</w:t>
+      </w:r>
+      <w:r>
+        <w:rPr>
+          <w:color w:val="767171" w:themeColor="background2" w:themeShade="80"/>
+        </w:rPr>
+        <w:t>re</w:t>
+      </w:r>
+      <w:r>
+        <w:rPr>
+          <w:color w:val="767171" w:themeColor="background2" w:themeShade="80"/>
+        </w:rPr>
+        <w:t>modellierung,</w:t>
+      </w:r>
+      <w:r>
+        <w:rPr>
+          <w:color w:val="767171" w:themeColor="background2" w:themeShade="80"/>
+        </w:rPr>
+        <w:t xml:space="preserve"> </w:t>
+      </w:r>
+      <w:r>
+        <w:rPr>
+          <w:color w:val="767171" w:themeColor="background2" w:themeShade="80"/>
+        </w:rPr>
+        <w:t>verwendet.</w:t>
+      </w:r>
+    </w:p>
+    <w:p>
+      <w:pPr>
+        <w:pStyle w:val="KeinLeerraum"/>
+        <w:jc w:val="both"/>
+        <w:rPr>
+          <w:b/>
+          <w:bCs/>
+          <w:color w:val="767171" w:themeColor="background2" w:themeShade="80"/>
+          <w:sz w:val="28"/>
+          <w:szCs w:val="28"/>
+        </w:rPr>
+      </w:pPr>
+    </w:p>
+    <w:p>
+      <w:pPr>
+        <w:pStyle w:val="berschrift2"/>
+      </w:pPr>
+      <w:r>
+        <w:t>1.1 Auftragsannahme</w:t>
+      </w:r>
+    </w:p>
+    <w:p>
+      <w:pPr>
+        <w:pStyle w:val="KeinLeerraum"/>
+        <w:jc w:val="both"/>
+        <w:rPr>
+          <w:color w:val="767171" w:themeColor="background2" w:themeShade="80"/>
+        </w:rPr>
+      </w:pPr>
+      <w:r>
+        <w:rPr>
+          <w:color w:val="767171" w:themeColor="background2" w:themeShade="80"/>
+        </w:rPr>
+        <w:t>Bei der Auftragsannahme werden die ankommenden Aufträge in zwei Gruppen unterteilt. Zu der ersten</w:t>
+      </w:r>
+      <w:r>
+        <w:rPr>
+          <w:color w:val="767171" w:themeColor="background2" w:themeShade="80"/>
+        </w:rPr>
+        <w:t xml:space="preserve"> </w:t>
+      </w:r>
+      <w:r>
+        <w:rPr>
+          <w:color w:val="767171" w:themeColor="background2" w:themeShade="80"/>
+        </w:rPr>
+        <w:t>Gruppe gehören die Aufträge, die von festen Kunden ausgegangen sind. Diese Aufträge dürfen nicht</w:t>
+      </w:r>
+      <w:r>
+        <w:rPr>
+          <w:color w:val="767171" w:themeColor="background2" w:themeShade="80"/>
+        </w:rPr>
+        <w:t xml:space="preserve"> </w:t>
+      </w:r>
+      <w:r>
+        <w:rPr>
+          <w:color w:val="767171" w:themeColor="background2" w:themeShade="80"/>
+        </w:rPr>
+        <w:t>abgelehnt werden und haben aufgrund der bisherigen tariflichen Vereinbarungen, einen festen Preis.</w:t>
+      </w:r>
+      <w:r>
+        <w:rPr>
+          <w:color w:val="767171" w:themeColor="background2" w:themeShade="80"/>
+        </w:rPr>
+        <w:t xml:space="preserve"> </w:t>
+      </w:r>
+      <w:r>
+        <w:rPr>
+          <w:color w:val="767171" w:themeColor="background2" w:themeShade="80"/>
+        </w:rPr>
+        <w:t xml:space="preserve">Zu der zweiten Gruppe gehören die Aufträge bei deren Ausführungsbedingungen noch verhandelt </w:t>
+      </w:r>
+      <w:r>
+        <w:rPr>
+          <w:color w:val="767171" w:themeColor="background2" w:themeShade="80"/>
+        </w:rPr>
+        <w:t>werden</w:t>
+      </w:r>
+      <w:r>
+        <w:rPr>
+          <w:color w:val="767171" w:themeColor="background2" w:themeShade="80"/>
+        </w:rPr>
+        <w:t>.</w:t>
+      </w:r>
+      <w:r>
+        <w:rPr>
+          <w:color w:val="767171" w:themeColor="background2" w:themeShade="80"/>
+        </w:rPr>
+        <w:t xml:space="preserve"> </w:t>
+      </w:r>
+      <w:r>
+        <w:rPr>
+          <w:color w:val="767171" w:themeColor="background2" w:themeShade="80"/>
+        </w:rPr>
+        <w:t>Die Ausführung dieser Aufträge und der Preis für die Ausführung wird mit Kunden noch abgestimmt.</w:t>
+      </w:r>
+      <w:r>
+        <w:rPr>
+          <w:color w:val="767171" w:themeColor="background2" w:themeShade="80"/>
+        </w:rPr>
+        <w:t xml:space="preserve"> </w:t>
+      </w:r>
+      <w:r>
+        <w:rPr>
+          <w:color w:val="767171" w:themeColor="background2" w:themeShade="80"/>
+        </w:rPr>
+        <w:t>Wird ein solcher Auftrag angenommen und die Auftragskonditionen geklärt, dann wird der Auftrag zur</w:t>
+      </w:r>
+      <w:r>
+        <w:rPr>
+          <w:color w:val="767171" w:themeColor="background2" w:themeShade="80"/>
+        </w:rPr>
+        <w:t xml:space="preserve"> </w:t>
+      </w:r>
+      <w:r>
+        <w:rPr>
+          <w:color w:val="767171" w:themeColor="background2" w:themeShade="80"/>
+        </w:rPr>
+        <w:t>Disposition freigegeben.</w:t>
+      </w:r>
+    </w:p>
+    <w:p>
+      <w:pPr>
+        <w:pStyle w:val="KeinLeerraum"/>
+        <w:jc w:val="both"/>
+        <w:rPr>
+          <w:b/>
+          <w:bCs/>
+          <w:color w:val="000000" w:themeColor="text1"/>
+          <w:sz w:val="28"/>
+          <w:szCs w:val="28"/>
+        </w:rPr>
+      </w:pPr>
+    </w:p>
+    <w:p>
+      <w:pPr>
+        <w:pStyle w:val="berschrift2"/>
+      </w:pPr>
+      <w:r>
+        <w:t>1.2 Auftragseinplanung</w:t>
+      </w:r>
+    </w:p>
+    <w:p>
+      <w:pPr>
+        <w:pStyle w:val="KeinLeerraum"/>
+        <w:jc w:val="both"/>
+        <w:rPr>
+          <w:color w:val="767171" w:themeColor="background2" w:themeShade="80"/>
+        </w:rPr>
+      </w:pPr>
+      <w:r>
+        <w:rPr>
+          <w:color w:val="767171" w:themeColor="background2" w:themeShade="80"/>
+        </w:rPr>
+        <w:t>Bei der Auftragseinplanung soll ein Auftrag ein bestimmtes Fahrzeug, aus eigenem Fuhrpark (Selbsteintritt), oder einen Partnersubunternehmen (Fremdvergabe), zugeordnet werden. Die Subunternehmen</w:t>
+      </w:r>
+      <w:r>
+        <w:rPr>
+          <w:color w:val="767171" w:themeColor="background2" w:themeShade="80"/>
+        </w:rPr>
+        <w:t xml:space="preserve"> </w:t>
+      </w:r>
+      <w:r>
+        <w:rPr>
+          <w:color w:val="767171" w:themeColor="background2" w:themeShade="80"/>
+        </w:rPr>
+        <w:t>können dabei auf Touren bzw. Tagesbasis bezahlt werden.</w:t>
+      </w:r>
+    </w:p>
+    <w:p>
+      <w:pPr>
+        <w:pStyle w:val="KeinLeerraum"/>
+        <w:jc w:val="both"/>
+        <w:rPr>
+          <w:color w:val="767171" w:themeColor="background2" w:themeShade="80"/>
+        </w:rPr>
+      </w:pPr>
+    </w:p>
+    <w:p>
+      <w:pPr>
+        <w:pStyle w:val="berschrift3"/>
+      </w:pPr>
+      <w:r>
+        <w:t>1.2.1 Selbsteintritt</w:t>
+      </w:r>
+    </w:p>
+    <w:p>
+      <w:pPr>
+        <w:pStyle w:val="KeinLeerraum"/>
+        <w:jc w:val="both"/>
+        <w:rPr>
+          <w:color w:val="767171" w:themeColor="background2" w:themeShade="80"/>
+        </w:rPr>
+      </w:pPr>
+      <w:r>
+        <w:rPr>
+          <w:color w:val="767171" w:themeColor="background2" w:themeShade="80"/>
+        </w:rPr>
+        <w:t>Im Rahmen der Planungen für den Selbsteintritt findet die Clusterbildung und das Routing für die Di</w:t>
+      </w:r>
+      <w:r>
+        <w:rPr>
+          <w:color w:val="767171" w:themeColor="background2" w:themeShade="80"/>
+        </w:rPr>
+        <w:t>s</w:t>
+      </w:r>
+      <w:r>
+        <w:rPr>
+          <w:color w:val="767171" w:themeColor="background2" w:themeShade="80"/>
+        </w:rPr>
+        <w:t>position der Flotte der eigenen Fahrzeuge statt. Dabei wird der Auftragspool einer Tourenplanung unterzogen. Die Ladungen mit einem bzw. mehreren Belade- und einem oder mehreren Entladeorten</w:t>
+      </w:r>
+      <w:r>
+        <w:rPr>
+          <w:color w:val="767171" w:themeColor="background2" w:themeShade="80"/>
+        </w:rPr>
+        <w:t xml:space="preserve"> </w:t>
+      </w:r>
+      <w:r>
+        <w:rPr>
+          <w:color w:val="767171" w:themeColor="background2" w:themeShade="80"/>
+        </w:rPr>
+        <w:t>werden den vorhandenen Fahrzeugen unter Berücksichtigung der beschränkten Kapazität der Fahr-zeuge zugeordnet. Es wird entschieden, in welcher Reihenfolge und von welchen Fahrzeug Lieferanten</w:t>
+      </w:r>
+    </w:p>
+    <w:p>
+      <w:pPr>
+        <w:pStyle w:val="KeinLeerraum"/>
+        <w:jc w:val="both"/>
+        <w:rPr>
+          <w:color w:val="767171" w:themeColor="background2" w:themeShade="80"/>
+        </w:rPr>
+      </w:pPr>
+      <w:r>
+        <w:rPr>
+          <w:color w:val="767171" w:themeColor="background2" w:themeShade="80"/>
+        </w:rPr>
+        <w:t>und Kunden zur Abarbeitung der vorliegenden Auftragsmengen anzufahren sind. Die Aufgabe besteht</w:t>
+      </w:r>
+    </w:p>
+    <w:p>
+      <w:pPr>
+        <w:pStyle w:val="KeinLeerraum"/>
+        <w:jc w:val="both"/>
+        <w:rPr>
+          <w:color w:val="767171" w:themeColor="background2" w:themeShade="80"/>
+        </w:rPr>
+      </w:pPr>
+      <w:r>
+        <w:rPr>
+          <w:color w:val="767171" w:themeColor="background2" w:themeShade="80"/>
+        </w:rPr>
+        <w:t>darin, eine solche Menge von Routen zu generieren, dass die Kosten des eigenen Fuhrparks (unter Betrachtung aller Nebenbedingungen) minimiert werden.</w:t>
+      </w:r>
+      <w:r>
+        <w:rPr>
+          <w:color w:val="767171" w:themeColor="background2" w:themeShade="80"/>
+        </w:rPr>
+        <w:t xml:space="preserve"> </w:t>
+      </w:r>
+      <w:r>
+        <w:rPr>
+          <w:color w:val="767171" w:themeColor="background2" w:themeShade="80"/>
+        </w:rPr>
+        <w:t>Die entscheidenden Faktoren für die Auswahl des Selbsteintritts sind:</w:t>
+      </w:r>
+    </w:p>
+    <w:p>
+      <w:pPr>
+        <w:pStyle w:val="KeinLeerraum"/>
+        <w:jc w:val="both"/>
+        <w:rPr>
+          <w:color w:val="767171" w:themeColor="background2" w:themeShade="80"/>
+        </w:rPr>
+      </w:pPr>
+    </w:p>
+    <w:p>
+      <w:pPr>
+        <w:pStyle w:val="berschrift3"/>
+      </w:pPr>
+      <w:r>
+        <w:t>1.2.2 Fremdvergabe</w:t>
+      </w:r>
+    </w:p>
+    <w:p>
+      <w:pPr>
+        <w:pStyle w:val="KeinLeerraum"/>
+        <w:jc w:val="both"/>
+        <w:rPr>
+          <w:color w:val="767171" w:themeColor="background2" w:themeShade="80"/>
+        </w:rPr>
+      </w:pPr>
+      <w:r>
+        <w:rPr>
+          <w:color w:val="767171" w:themeColor="background2" w:themeShade="80"/>
+        </w:rPr>
+        <w:t xml:space="preserve">Die Planungen zur Fremdvergabe betreffen die Auftragsgestaltung </w:t>
+      </w:r>
+      <w:r>
+        <w:rPr>
+          <w:color w:val="767171" w:themeColor="background2" w:themeShade="80"/>
+        </w:rPr>
+        <w:t>gemäß den Aufträgen</w:t>
+      </w:r>
+      <w:r>
+        <w:rPr>
+          <w:color w:val="767171" w:themeColor="background2" w:themeShade="80"/>
+        </w:rPr>
+        <w:t xml:space="preserve"> an Subunter-</w:t>
+      </w:r>
+    </w:p>
+    <w:p>
+      <w:pPr>
+        <w:pStyle w:val="KeinLeerraum"/>
+        <w:jc w:val="both"/>
+        <w:rPr>
+          <w:color w:val="767171" w:themeColor="background2" w:themeShade="80"/>
+        </w:rPr>
+      </w:pPr>
+      <w:r>
+        <w:rPr>
+          <w:color w:val="767171" w:themeColor="background2" w:themeShade="80"/>
+        </w:rPr>
+        <w:t>N</w:t>
+      </w:r>
+      <w:r>
+        <w:rPr>
+          <w:color w:val="767171" w:themeColor="background2" w:themeShade="80"/>
+        </w:rPr>
+        <w:t>ehmen</w:t>
+      </w:r>
+      <w:r>
+        <w:rPr>
+          <w:color w:val="767171" w:themeColor="background2" w:themeShade="80"/>
+        </w:rPr>
+        <w:t>, die</w:t>
+      </w:r>
+      <w:r>
+        <w:rPr>
+          <w:color w:val="767171" w:themeColor="background2" w:themeShade="80"/>
+        </w:rPr>
+        <w:t xml:space="preserve"> zur Ausführung weitergeleitet werden. Mit einigen Subunternehmen ist üblicherweise</w:t>
+      </w:r>
+      <w:r>
+        <w:rPr>
+          <w:color w:val="767171" w:themeColor="background2" w:themeShade="80"/>
+        </w:rPr>
+        <w:t xml:space="preserve"> </w:t>
+      </w:r>
+      <w:r>
+        <w:rPr>
+          <w:color w:val="767171" w:themeColor="background2" w:themeShade="80"/>
+        </w:rPr>
+        <w:t>eine engere Kooperation vorhanden, da die Vertrauensbasis bei der Fremdvergabe von großer</w:t>
+      </w:r>
+      <w:r>
+        <w:rPr>
+          <w:color w:val="767171" w:themeColor="background2" w:themeShade="80"/>
+        </w:rPr>
+        <w:t xml:space="preserve"> </w:t>
+      </w:r>
+      <w:r>
+        <w:rPr>
+          <w:color w:val="767171" w:themeColor="background2" w:themeShade="80"/>
+        </w:rPr>
+        <w:t>Bedeutung</w:t>
+      </w:r>
+      <w:r>
+        <w:rPr>
+          <w:color w:val="767171" w:themeColor="background2" w:themeShade="80"/>
+        </w:rPr>
+        <w:t xml:space="preserve"> </w:t>
+      </w:r>
+      <w:r>
+        <w:rPr>
+          <w:color w:val="767171" w:themeColor="background2" w:themeShade="80"/>
+        </w:rPr>
+        <w:t>ist. Die Verantwortung dem Kunden gegenüber bleibt aber bei dem Spediteur, der den Auftrag von dem Verladen angenommen hat. Einem Kunden wird in der Regel nicht mitgeteilt, wie sein</w:t>
+      </w:r>
+      <w:r>
+        <w:rPr>
+          <w:color w:val="767171" w:themeColor="background2" w:themeShade="80"/>
+        </w:rPr>
+        <w:t xml:space="preserve"> </w:t>
+      </w:r>
+      <w:r>
+        <w:rPr>
+          <w:color w:val="767171" w:themeColor="background2" w:themeShade="80"/>
+        </w:rPr>
+        <w:t>Auftrag ausgeführt wird, er fordert seine Leistung von dem von ihm beauftragten Spediteur. Für die</w:t>
+      </w:r>
+      <w:r>
+        <w:rPr>
+          <w:color w:val="767171" w:themeColor="background2" w:themeShade="80"/>
+        </w:rPr>
+        <w:t xml:space="preserve"> </w:t>
+      </w:r>
+      <w:r>
+        <w:rPr>
+          <w:color w:val="767171" w:themeColor="background2" w:themeShade="80"/>
+        </w:rPr>
+        <w:t>Fremdvergabe gibt es zwei Möglichkeiten der Kooperation mit Partnerunternehmen. Entweder wird ein</w:t>
+      </w:r>
+      <w:r>
+        <w:rPr>
+          <w:color w:val="767171" w:themeColor="background2" w:themeShade="80"/>
+        </w:rPr>
+        <w:t xml:space="preserve"> </w:t>
+      </w:r>
+      <w:r>
+        <w:rPr>
+          <w:color w:val="767171" w:themeColor="background2" w:themeShade="80"/>
+        </w:rPr>
+        <w:t xml:space="preserve">Einzelauftrag bzw. ein Bündel von Aufträgen an ein Subunternehmen zu einem bestimmten Preis </w:t>
+      </w:r>
+      <w:r>
+        <w:rPr>
+          <w:color w:val="767171" w:themeColor="background2" w:themeShade="80"/>
+        </w:rPr>
+        <w:lastRenderedPageBreak/>
+        <w:t>weitergeleitet, oder es wird ein Fahrzeug des Subunternehmens im Rahmen des Partnervertrags ausschließlich für den Auftragsgeber tätig, d.h. es wird vom Auftragsgeber, ähnlich wie eigene Fahrzeuge,</w:t>
+      </w:r>
+      <w:r>
+        <w:rPr>
+          <w:color w:val="767171" w:themeColor="background2" w:themeShade="80"/>
+        </w:rPr>
+        <w:t xml:space="preserve"> </w:t>
+      </w:r>
+      <w:r>
+        <w:rPr>
+          <w:color w:val="767171" w:themeColor="background2" w:themeShade="80"/>
+        </w:rPr>
+        <w:t>zu den Aufträgen zugeordnet.</w:t>
+      </w:r>
+    </w:p>
+    <w:p>
+      <w:pPr>
+        <w:pStyle w:val="KeinLeerraum"/>
+        <w:jc w:val="both"/>
+        <w:rPr>
+          <w:color w:val="767171" w:themeColor="background2" w:themeShade="80"/>
+        </w:rPr>
+      </w:pPr>
+    </w:p>
+    <w:p>
+      <w:pPr>
+        <w:pStyle w:val="berschrift3"/>
+      </w:pPr>
+      <w:r>
+        <w:t>1.2.3 Einplanungsentscheidung</w:t>
+      </w:r>
+    </w:p>
+    <w:p>
+      <w:pPr>
+        <w:pStyle w:val="KeinLeerraum"/>
+        <w:jc w:val="both"/>
+        <w:rPr>
+          <w:color w:val="767171" w:themeColor="background2" w:themeShade="80"/>
+        </w:rPr>
+      </w:pPr>
+      <w:r>
+        <w:rPr>
+          <w:color w:val="767171" w:themeColor="background2" w:themeShade="80"/>
+        </w:rPr>
+        <w:t>Zuerst werden die besonders Günstigen (d.h. solche, die einen besonders hohen Deckungsbeitrag bei-</w:t>
+      </w:r>
+    </w:p>
+    <w:p>
+      <w:pPr>
+        <w:pStyle w:val="KeinLeerraum"/>
+        <w:jc w:val="both"/>
+        <w:rPr>
+          <w:color w:val="767171" w:themeColor="background2" w:themeShade="80"/>
+        </w:rPr>
+      </w:pPr>
+      <w:r>
+        <w:rPr>
+          <w:color w:val="767171" w:themeColor="background2" w:themeShade="80"/>
+        </w:rPr>
+        <w:t>steuern) Aufträge ausgewählt. Diese werden zu eigenen Fahrzeugen zugeordnet. Der eigene</w:t>
+      </w:r>
+      <w:r>
+        <w:rPr>
+          <w:color w:val="767171" w:themeColor="background2" w:themeShade="80"/>
+        </w:rPr>
+        <w:t xml:space="preserve"> </w:t>
+      </w:r>
+      <w:r>
+        <w:rPr>
+          <w:color w:val="767171" w:themeColor="background2" w:themeShade="80"/>
+        </w:rPr>
+        <w:t xml:space="preserve">Fuhrpark wird zuerst ausgelastet, da er konstante Fixkosten verursacht, die unbedingt abgedeckt werden sollen. Wegen </w:t>
+      </w:r>
+      <w:r>
+        <w:rPr>
+          <w:color w:val="767171" w:themeColor="background2" w:themeShade="80"/>
+        </w:rPr>
+        <w:t>des</w:t>
+      </w:r>
+      <w:r>
+        <w:rPr>
+          <w:color w:val="767171" w:themeColor="background2" w:themeShade="80"/>
+        </w:rPr>
+        <w:t xml:space="preserve"> niedrigen Satzes der variablen Kosten der eigenen Fahrzeugflotte im</w:t>
+      </w:r>
+      <w:r>
+        <w:rPr>
+          <w:color w:val="767171" w:themeColor="background2" w:themeShade="80"/>
+        </w:rPr>
+        <w:t xml:space="preserve"> </w:t>
+      </w:r>
+      <w:r>
+        <w:rPr>
+          <w:color w:val="767171" w:themeColor="background2" w:themeShade="80"/>
+        </w:rPr>
+        <w:t>Vergleich zu Fremdfahrzeugen steigt die stärker als bei Fremdvergabe, so dass oberhalb des „</w:t>
+      </w:r>
+      <w:r>
+        <w:rPr>
+          <w:color w:val="767171" w:themeColor="background2" w:themeShade="80"/>
+        </w:rPr>
+        <w:t>Break-even-points</w:t>
+      </w:r>
+      <w:r>
+        <w:rPr>
+          <w:color w:val="767171" w:themeColor="background2" w:themeShade="80"/>
+        </w:rPr>
+        <w:t xml:space="preserve">“ ein größerer Gewinn erreicht </w:t>
+      </w:r>
+      <w:proofErr w:type="gramStart"/>
+      <w:r>
+        <w:rPr>
+          <w:color w:val="767171" w:themeColor="background2" w:themeShade="80"/>
+        </w:rPr>
+        <w:t>werden</w:t>
+      </w:r>
+      <w:proofErr w:type="gramEnd"/>
+      <w:r>
+        <w:rPr>
+          <w:color w:val="767171" w:themeColor="background2" w:themeShade="80"/>
+        </w:rPr>
+        <w:t xml:space="preserve"> </w:t>
+      </w:r>
+      <w:r>
+        <w:rPr>
+          <w:color w:val="767171" w:themeColor="background2" w:themeShade="80"/>
+        </w:rPr>
+        <w:t>kann als bei</w:t>
+      </w:r>
+      <w:r>
+        <w:rPr>
+          <w:color w:val="767171" w:themeColor="background2" w:themeShade="80"/>
+        </w:rPr>
+        <w:t xml:space="preserve"> der</w:t>
+      </w:r>
+      <w:r>
+        <w:rPr>
+          <w:color w:val="767171" w:themeColor="background2" w:themeShade="80"/>
+        </w:rPr>
+        <w:t xml:space="preserve"> Fremdvergabe. Deswegen eine maximale Auslastung der eigenen Fahrzeugflotte wird primär angestrebt. Im Anschluss an die Tourenplanung für die eigenen Transportkapazitäten werden die Aufträge Subunternehmen zugeordnet.</w:t>
+      </w:r>
+      <w:r>
+        <w:rPr>
+          <w:color w:val="767171" w:themeColor="background2" w:themeShade="80"/>
+        </w:rPr>
+        <w:t xml:space="preserve"> </w:t>
+      </w:r>
+      <w:r>
+        <w:rPr>
+          <w:color w:val="767171" w:themeColor="background2" w:themeShade="80"/>
+        </w:rPr>
+        <w:t xml:space="preserve">Hier gibt es keine Fixkosten (wegen Möglichkeit zu </w:t>
+      </w:r>
+      <w:proofErr w:type="spellStart"/>
+      <w:r>
+        <w:rPr>
+          <w:color w:val="767171" w:themeColor="background2" w:themeShade="80"/>
+        </w:rPr>
+        <w:t>Tourbasisbezahlung</w:t>
+      </w:r>
+      <w:proofErr w:type="spellEnd"/>
+      <w:r>
+        <w:rPr>
+          <w:color w:val="767171" w:themeColor="background2" w:themeShade="80"/>
+        </w:rPr>
+        <w:t>). Der Gewinn wird mit</w:t>
+      </w:r>
+      <w:r>
+        <w:rPr>
+          <w:color w:val="767171" w:themeColor="background2" w:themeShade="80"/>
+        </w:rPr>
+        <w:t xml:space="preserve"> </w:t>
+      </w:r>
+      <w:r>
+        <w:rPr>
+          <w:color w:val="767171" w:themeColor="background2" w:themeShade="80"/>
+        </w:rPr>
+        <w:t>steigender Anzahl der eingeplanten Aufträge höher, obwohl der Anstieg langsamer als im Selbsteintrittscluster ist.</w:t>
+      </w:r>
+    </w:p>
+    <w:p>
+      <w:pPr>
+        <w:pStyle w:val="KeinLeerraum"/>
+        <w:jc w:val="both"/>
+        <w:rPr>
+          <w:color w:val="767171" w:themeColor="background2" w:themeShade="80"/>
+        </w:rPr>
+      </w:pPr>
+      <w:r>
+        <w:rPr>
+          <w:color w:val="767171" w:themeColor="background2" w:themeShade="80"/>
+        </w:rPr>
+        <w:t>Nicht alle Aufträge werden umgehend eingeplant, es kann auch vorkommen, dass einige Aufträge zu-</w:t>
+      </w:r>
+    </w:p>
+    <w:p>
+      <w:pPr>
+        <w:pStyle w:val="KeinLeerraum"/>
+        <w:jc w:val="both"/>
+        <w:rPr>
+          <w:color w:val="767171" w:themeColor="background2" w:themeShade="80"/>
+        </w:rPr>
+      </w:pPr>
+      <w:r>
+        <w:rPr>
+          <w:color w:val="767171" w:themeColor="background2" w:themeShade="80"/>
+        </w:rPr>
+        <w:t>rückgewiesen werden. Als Beispiel sind die Aufträge bei denen die Frist für die Ausführung kurzfristig</w:t>
+      </w:r>
+    </w:p>
+    <w:p>
+      <w:pPr>
+        <w:pStyle w:val="KeinLeerraum"/>
+        <w:jc w:val="both"/>
+        <w:rPr>
+          <w:color w:val="767171" w:themeColor="background2" w:themeShade="80"/>
+        </w:rPr>
+      </w:pPr>
+      <w:r>
+        <w:rPr>
+          <w:color w:val="767171" w:themeColor="background2" w:themeShade="80"/>
+        </w:rPr>
+        <w:t>ausfällt oder der Preis für ein Kundenauftrag zu niedrig gesetzt ist und dadurch eine Zuordnung zu eigenem Fahrzeug (Fuhrpark) oder einem Subunternehmen nicht gewinnbringend ist. Es kann auch vorkommen, dass die gesamte Auftragsmenge große als vorhandene Eigenkapazität und Kapazität des Partnersubunternehmens. In diesem Fall müssen leider einige Aufträge ebenfalls abgewiesen werden.</w:t>
+      </w:r>
+    </w:p>
+    <w:p>
+      <w:pPr>
+        <w:pStyle w:val="KeinLeerraum"/>
+        <w:jc w:val="both"/>
+        <w:rPr>
+          <w:b/>
+          <w:bCs/>
+          <w:color w:val="000000" w:themeColor="text1"/>
+          <w:sz w:val="28"/>
+          <w:szCs w:val="28"/>
+        </w:rPr>
+      </w:pPr>
+    </w:p>
+    <w:p>
+      <w:pPr>
+        <w:pStyle w:val="berschrift2"/>
+      </w:pPr>
+      <w:r>
+        <w:t>1.3 Auftragsausführung</w:t>
+      </w:r>
+    </w:p>
+    <w:p>
+      <w:pPr>
+        <w:pStyle w:val="KeinLeerraum"/>
+        <w:jc w:val="both"/>
+        <w:rPr>
+          <w:color w:val="767171" w:themeColor="background2" w:themeShade="80"/>
+        </w:rPr>
+      </w:pPr>
+      <w:r>
+        <w:rPr>
+          <w:color w:val="767171" w:themeColor="background2" w:themeShade="80"/>
+        </w:rPr>
+        <w:t>Nach der Einplanung eines Auftrags, bekommt der verantwortliche LKW-Fahrer die Auftragsdaten, um</w:t>
+      </w:r>
+    </w:p>
+    <w:p>
+      <w:pPr>
+        <w:pStyle w:val="KeinLeerraum"/>
+        <w:jc w:val="both"/>
+        <w:rPr>
+          <w:color w:val="767171" w:themeColor="background2" w:themeShade="80"/>
+        </w:rPr>
+      </w:pPr>
+      <w:r>
+        <w:rPr>
+          <w:color w:val="767171" w:themeColor="background2" w:themeShade="80"/>
+        </w:rPr>
+        <w:t>den Auftrag, auszuführen. Nach der Ausführung werden die Dokumente im Back-Office abgegeben.</w:t>
+      </w:r>
+    </w:p>
+    <w:p>
+      <w:pPr>
+        <w:pStyle w:val="KeinLeerraum"/>
+        <w:jc w:val="both"/>
+        <w:rPr>
+          <w:b/>
+          <w:bCs/>
+          <w:color w:val="000000" w:themeColor="text1"/>
+          <w:sz w:val="28"/>
+          <w:szCs w:val="28"/>
+        </w:rPr>
+      </w:pPr>
+    </w:p>
+    <w:p>
+      <w:pPr>
+        <w:pStyle w:val="berschrift2"/>
+      </w:pPr>
+      <w:r>
+        <w:t>1.4 Fakturierung</w:t>
+      </w:r>
+    </w:p>
+    <w:p>
+      <w:pPr>
+        <w:pStyle w:val="KeinLeerraum"/>
+        <w:jc w:val="both"/>
+        <w:rPr>
+          <w:color w:val="767171" w:themeColor="background2" w:themeShade="80"/>
+        </w:rPr>
+      </w:pPr>
+      <w:r>
+        <w:rPr>
+          <w:color w:val="767171" w:themeColor="background2" w:themeShade="80"/>
+        </w:rPr>
+        <w:t>Im Falle, dass die von dem Kunden angegebenen Daten, bezüglich der Menge und Art der Waren, u</w:t>
+      </w:r>
+      <w:r>
+        <w:rPr>
+          <w:color w:val="767171" w:themeColor="background2" w:themeShade="80"/>
+        </w:rPr>
+        <w:t>n</w:t>
+      </w:r>
+      <w:r>
+        <w:rPr>
+          <w:color w:val="767171" w:themeColor="background2" w:themeShade="80"/>
+        </w:rPr>
+        <w:t>genau sind, müssen die Auftragsattribute nachträglich korrigiert werden. Eventuelle Änderungen in den</w:t>
+      </w:r>
+      <w:r>
+        <w:rPr>
+          <w:color w:val="767171" w:themeColor="background2" w:themeShade="80"/>
+        </w:rPr>
+        <w:t xml:space="preserve"> </w:t>
+      </w:r>
+      <w:r>
+        <w:rPr>
+          <w:color w:val="767171" w:themeColor="background2" w:themeShade="80"/>
+        </w:rPr>
+        <w:t>Kosten und im Preis müssen mit den verantwortlichen Personen besprochen werden. Erst danach wird</w:t>
+      </w:r>
+      <w:r>
+        <w:rPr>
+          <w:color w:val="767171" w:themeColor="background2" w:themeShade="80"/>
+        </w:rPr>
+        <w:t xml:space="preserve"> </w:t>
+      </w:r>
+      <w:r>
+        <w:rPr>
+          <w:color w:val="767171" w:themeColor="background2" w:themeShade="80"/>
+        </w:rPr>
+        <w:t>der Auftrag fakturiert und abgeschlosse</w:t>
+      </w:r>
+      <w:r>
+        <w:rPr>
+          <w:color w:val="767171" w:themeColor="background2" w:themeShade="80"/>
+        </w:rPr>
+        <w:t>n.</w:t>
+      </w:r>
+    </w:p>
+    <w:p>
+      <w:pPr>
+        <w:pStyle w:val="KeinLeerraum"/>
+        <w:jc w:val="both"/>
+        <w:rPr>
+          <w:color w:val="767171" w:themeColor="background2" w:themeShade="80"/>
+        </w:rPr>
+      </w:pPr>
+    </w:p>
+    <w:p>
+      <w:pPr>
+        <w:pStyle w:val="KeinLeerraum"/>
+        <w:jc w:val="both"/>
+        <w:rPr>
+          <w:color w:val="767171" w:themeColor="background2" w:themeShade="80"/>
+        </w:rPr>
+      </w:pPr>
+    </w:p>
+    <w:p>
+      <w:pPr>
+        <w:pStyle w:val="KeinLeerraum"/>
+        <w:jc w:val="both"/>
+        <w:rPr>
+          <w:color w:val="767171" w:themeColor="background2" w:themeShade="80"/>
+        </w:rPr>
+      </w:pPr>
+    </w:p>
+    <w:p>
+      <w:pPr>
+        <w:pStyle w:val="KeinLeerraum"/>
+        <w:jc w:val="both"/>
+        <w:rPr>
+          <w:color w:val="767171" w:themeColor="background2" w:themeShade="80"/>
+        </w:rPr>
+      </w:pPr>
+    </w:p>
+    <w:p>
+      <w:pPr>
+        <w:pStyle w:val="KeinLeerraum"/>
+        <w:jc w:val="both"/>
+        <w:rPr>
+          <w:color w:val="767171" w:themeColor="background2" w:themeShade="80"/>
+        </w:rPr>
+      </w:pPr>
+    </w:p>
+    <w:p>
+      <w:pPr>
+        <w:pStyle w:val="KeinLeerraum"/>
+        <w:jc w:val="both"/>
+        <w:rPr>
+          <w:color w:val="767171" w:themeColor="background2" w:themeShade="80"/>
+        </w:rPr>
+      </w:pPr>
+    </w:p>
+    <w:p>
+      <w:pPr>
+        <w:pStyle w:val="KeinLeerraum"/>
+        <w:jc w:val="both"/>
+        <w:rPr>
+          <w:color w:val="767171" w:themeColor="background2" w:themeShade="80"/>
+        </w:rPr>
+      </w:pPr>
+    </w:p>
+    <w:p>
+      <w:pPr>
+        <w:pStyle w:val="KeinLeerraum"/>
+        <w:jc w:val="both"/>
+        <w:rPr>
+          <w:color w:val="767171" w:themeColor="background2" w:themeShade="80"/>
+        </w:rPr>
+      </w:pPr>
+    </w:p>
+    <w:p>
+      <w:pPr>
+        <w:pStyle w:val="KeinLeerraum"/>
+        <w:jc w:val="both"/>
+        <w:rPr>
+          <w:color w:val="767171" w:themeColor="background2" w:themeShade="80"/>
+        </w:rPr>
+      </w:pPr>
+    </w:p>
+    <w:p>
+      <w:pPr>
+        <w:pStyle w:val="KeinLeerraum"/>
+        <w:jc w:val="both"/>
+        <w:rPr>
+          <w:color w:val="767171" w:themeColor="background2" w:themeShade="80"/>
+        </w:rPr>
+      </w:pPr>
+    </w:p>
+    <w:p>
+      <w:pPr>
+        <w:pStyle w:val="KeinLeerraum"/>
+        <w:jc w:val="both"/>
+        <w:rPr>
+          <w:color w:val="767171" w:themeColor="background2" w:themeShade="80"/>
+        </w:rPr>
+      </w:pPr>
+    </w:p>
+    <w:p>
+      <w:pPr>
+        <w:pStyle w:val="KeinLeerraum"/>
+        <w:jc w:val="both"/>
+        <w:rPr>
+          <w:color w:val="767171" w:themeColor="background2" w:themeShade="80"/>
+        </w:rPr>
+      </w:pPr>
+    </w:p>
+    <w:p>
+      <w:pPr>
+        <w:pStyle w:val="KeinLeerraum"/>
+        <w:jc w:val="both"/>
+        <w:rPr>
+          <w:color w:val="767171" w:themeColor="background2" w:themeShade="80"/>
+        </w:rPr>
+      </w:pPr>
+    </w:p>
+    <w:p>
+      <w:pPr>
+        <w:pStyle w:val="KeinLeerraum"/>
+        <w:jc w:val="both"/>
+        <w:rPr>
+          <w:color w:val="767171" w:themeColor="background2" w:themeShade="80"/>
+        </w:rPr>
+      </w:pPr>
+    </w:p>
+    <w:p>
+      <w:pPr>
+        <w:pStyle w:val="berschrift1"/>
+      </w:pPr>
+      <w:r>
+        <w:lastRenderedPageBreak/>
+        <w:t>2 Use Case Diagramm für die Auftragsdisposition</w:t>
+      </w:r>
+    </w:p>
+    <w:p>
+      <w:pPr>
+        <w:pStyle w:val="KeinLeerraum"/>
+        <w:jc w:val="both"/>
+      </w:pPr>
+      <w:r>
+        <w:rPr>
+          <w:noProof/>
+        </w:rPr>
+        <w:drawing>
+          <wp:anchor distT="0" distB="0" distL="114300" distR="114300" simplePos="0" relativeHeight="251659264" behindDoc="1" locked="0" layoutInCell="1" allowOverlap="1" wp14:anchorId="17101154" wp14:editId="30C23FD0">
+            <wp:simplePos x="0" y="0"/>
+            <wp:positionH relativeFrom="page">
+              <wp:align>left</wp:align>
+            </wp:positionH>
+            <wp:positionV relativeFrom="paragraph">
+              <wp:posOffset>167005</wp:posOffset>
+            </wp:positionV>
+            <wp:extent cx="7522845" cy="7400925"/>
+            <wp:effectExtent l="0" t="0" r="1905" b="9525"/>
+            <wp:wrapNone/>
+            <wp:docPr id="33" name="Grafik 33"/>
+            <wp:cNvGraphicFramePr>
+              <a:graphicFrameLocks xmlns:a="http://schemas.openxmlformats.org/drawingml/2006/main" noChangeAspect="1"/>
+            </wp:cNvGraphicFramePr>
+            <a:graphic xmlns:a="http://schemas.openxmlformats.org/drawingml/2006/main">
+              <a:graphicData uri="http://schemas.openxmlformats.org/drawingml/2006/picture">
+                <pic:pic xmlns:pic="http://schemas.openxmlformats.org/drawingml/2006/picture">
+                  <pic:nvPicPr>
+                    <pic:cNvPr id="0" name="Picture 7"/>
+                    <pic:cNvPicPr>
+                      <a:picLocks noChangeAspect="1" noChangeArrowheads="1"/>
+                    </pic:cNvPicPr>
+                  </pic:nvPicPr>
+                  <pic:blipFill>
+                    <a:blip r:embed="rId8">
+                      <a:extLst>
+                        <a:ext uri="{28A0092B-C50C-407E-A947-70E740481C1C}">
+                          <a14:useLocalDpi xmlns:a14="http://schemas.microsoft.com/office/drawing/2010/main" val="0"/>
+                        </a:ext>
+                      </a:extLst>
+                    </a:blip>
+                    <a:srcRect/>
+                    <a:stretch>
+                      <a:fillRect/>
+                    </a:stretch>
+                  </pic:blipFill>
+                  <pic:spPr bwMode="auto">
+                    <a:xfrm>
+                      <a:off x="0" y="0"/>
+                      <a:ext cx="7522845" cy="7400925"/>
+                    </a:xfrm>
+                    <a:prstGeom prst="rect">
+                      <a:avLst/>
+                    </a:prstGeom>
+                    <a:noFill/>
+                    <a:ln>
+                      <a:noFill/>
+                    </a:ln>
+                  </pic:spPr>
+                </pic:pic>
+              </a:graphicData>
+            </a:graphic>
+            <wp14:sizeRelH relativeFrom="page">
+              <wp14:pctWidth>0</wp14:pctWidth>
+            </wp14:sizeRelH>
+            <wp14:sizeRelV relativeFrom="page">
+              <wp14:pctHeight>0</wp14:pctHeight>
+            </wp14:sizeRelV>
+          </wp:anchor>
+        </w:drawing>
+      </w:r>
+    </w:p>
+    <w:p>
+      <w:pPr>
+        <w:pStyle w:val="KeinLeerraum"/>
+        <w:jc w:val="both"/>
+      </w:pPr>
+    </w:p>
+    <w:p>
+      <w:pPr>
+        <w:pStyle w:val="KeinLeerraum"/>
+        <w:jc w:val="both"/>
+      </w:pPr>
+    </w:p>
+    <w:p>
+      <w:pPr>
+        <w:pStyle w:val="KeinLeerraum"/>
+        <w:jc w:val="both"/>
+      </w:pPr>
+    </w:p>
+    <w:p>
+      <w:pPr>
+        <w:pStyle w:val="KeinLeerraum"/>
+        <w:jc w:val="both"/>
+      </w:pPr>
+    </w:p>
+    <w:p>
+      <w:pPr>
+        <w:pStyle w:val="KeinLeerraum"/>
+        <w:jc w:val="both"/>
+      </w:pPr>
+    </w:p>
+    <w:p>
+      <w:pPr>
+        <w:pStyle w:val="KeinLeerraum"/>
+        <w:jc w:val="both"/>
+      </w:pPr>
+    </w:p>
+    <w:p>
+      <w:pPr>
+        <w:pStyle w:val="KeinLeerraum"/>
+        <w:jc w:val="both"/>
+      </w:pPr>
+    </w:p>
+    <w:p>
+      <w:pPr>
+        <w:pStyle w:val="KeinLeerraum"/>
+        <w:jc w:val="both"/>
+      </w:pPr>
+    </w:p>
+    <w:p>
+      <w:pPr>
+        <w:pStyle w:val="KeinLeerraum"/>
+        <w:jc w:val="both"/>
+      </w:pPr>
+    </w:p>
+    <w:p>
+      <w:pPr>
+        <w:pStyle w:val="KeinLeerraum"/>
+        <w:jc w:val="both"/>
+      </w:pPr>
+    </w:p>
+    <w:p>
+      <w:pPr>
+        <w:pStyle w:val="KeinLeerraum"/>
+        <w:jc w:val="both"/>
+      </w:pPr>
+    </w:p>
+    <w:p>
+      <w:pPr>
+        <w:pStyle w:val="KeinLeerraum"/>
+        <w:jc w:val="both"/>
+      </w:pPr>
+    </w:p>
+    <w:p>
+      <w:pPr>
+        <w:pStyle w:val="KeinLeerraum"/>
+        <w:jc w:val="both"/>
+      </w:pPr>
+    </w:p>
+    <w:p>
+      <w:pPr>
+        <w:pStyle w:val="KeinLeerraum"/>
+        <w:jc w:val="both"/>
+      </w:pPr>
+    </w:p>
+    <w:p>
+      <w:pPr>
+        <w:pStyle w:val="KeinLeerraum"/>
+        <w:jc w:val="both"/>
+      </w:pPr>
+    </w:p>
+    <w:p>
+      <w:pPr>
+        <w:pStyle w:val="KeinLeerraum"/>
+        <w:jc w:val="both"/>
+      </w:pPr>
+    </w:p>
+    <w:p>
+      <w:pPr>
+        <w:pStyle w:val="KeinLeerraum"/>
+        <w:jc w:val="both"/>
+      </w:pPr>
+    </w:p>
+    <w:p>
+      <w:pPr>
+        <w:pStyle w:val="KeinLeerraum"/>
+        <w:jc w:val="both"/>
+      </w:pPr>
+    </w:p>
+    <w:p>
+      <w:pPr>
+        <w:pStyle w:val="KeinLeerraum"/>
+        <w:jc w:val="both"/>
+      </w:pPr>
+    </w:p>
+    <w:p>
+      <w:pPr>
+        <w:pStyle w:val="KeinLeerraum"/>
+        <w:jc w:val="both"/>
+      </w:pPr>
+    </w:p>
+    <w:p>
+      <w:pPr>
+        <w:pStyle w:val="KeinLeerraum"/>
+        <w:jc w:val="both"/>
+      </w:pPr>
+    </w:p>
+    <w:p>
+      <w:pPr>
+        <w:pStyle w:val="KeinLeerraum"/>
+        <w:jc w:val="both"/>
+      </w:pPr>
+    </w:p>
+    <w:p>
+      <w:pPr>
+        <w:pStyle w:val="KeinLeerraum"/>
+        <w:jc w:val="both"/>
+      </w:pPr>
+    </w:p>
+    <w:p>
+      <w:pPr>
+        <w:pStyle w:val="KeinLeerraum"/>
+        <w:jc w:val="both"/>
+      </w:pPr>
+    </w:p>
+    <w:p>
+      <w:pPr>
+        <w:pStyle w:val="KeinLeerraum"/>
+        <w:jc w:val="both"/>
+      </w:pPr>
+    </w:p>
+    <w:p>
+      <w:pPr>
+        <w:pStyle w:val="KeinLeerraum"/>
+        <w:jc w:val="both"/>
+      </w:pPr>
+    </w:p>
+    <w:p>
+      <w:pPr>
+        <w:pStyle w:val="KeinLeerraum"/>
+        <w:jc w:val="both"/>
+      </w:pPr>
+    </w:p>
+    <w:p>
+      <w:pPr>
+        <w:pStyle w:val="KeinLeerraum"/>
+        <w:jc w:val="both"/>
+      </w:pPr>
+    </w:p>
+    <w:p>
+      <w:pPr>
+        <w:pStyle w:val="KeinLeerraum"/>
+        <w:jc w:val="both"/>
+      </w:pPr>
+    </w:p>
+    <w:p>
+      <w:pPr>
+        <w:pStyle w:val="KeinLeerraum"/>
+        <w:jc w:val="both"/>
+      </w:pPr>
+    </w:p>
+    <w:p>
+      <w:pPr>
+        <w:pStyle w:val="KeinLeerraum"/>
+        <w:jc w:val="both"/>
+      </w:pPr>
+    </w:p>
+    <w:p>
+      <w:pPr>
+        <w:pStyle w:val="KeinLeerraum"/>
+        <w:jc w:val="both"/>
+      </w:pPr>
+    </w:p>
+    <w:p>
+      <w:pPr>
+        <w:pStyle w:val="KeinLeerraum"/>
+        <w:jc w:val="both"/>
+      </w:pPr>
+    </w:p>
+    <w:p>
+      <w:pPr>
+        <w:pStyle w:val="KeinLeerraum"/>
+        <w:jc w:val="both"/>
+      </w:pPr>
+    </w:p>
+    <w:p>
+      <w:pPr>
+        <w:pStyle w:val="KeinLeerraum"/>
+        <w:jc w:val="both"/>
+      </w:pPr>
+    </w:p>
+    <w:p>
+      <w:pPr>
+        <w:pStyle w:val="KeinLeerraum"/>
+        <w:jc w:val="both"/>
+      </w:pPr>
+    </w:p>
+    <w:p>
+      <w:pPr>
+        <w:pStyle w:val="KeinLeerraum"/>
+        <w:jc w:val="both"/>
+      </w:pPr>
+    </w:p>
+    <w:p>
+      <w:pPr>
+        <w:pStyle w:val="KeinLeerraum"/>
+        <w:jc w:val="both"/>
+      </w:pPr>
+    </w:p>
+    <w:p>
+      <w:pPr>
+        <w:pStyle w:val="KeinLeerraum"/>
+        <w:jc w:val="both"/>
+      </w:pPr>
+    </w:p>
+    <w:p>
+      <w:pPr>
+        <w:pStyle w:val="KeinLeerraum"/>
+        <w:jc w:val="both"/>
+      </w:pPr>
+    </w:p>
+    <w:p>
+      <w:pPr>
+        <w:pStyle w:val="KeinLeerraum"/>
+        <w:jc w:val="both"/>
+      </w:pPr>
+    </w:p>
+    <w:p>
+      <w:pPr>
+        <w:pStyle w:val="KeinLeerraum"/>
+        <w:jc w:val="both"/>
+      </w:pPr>
+    </w:p>
+    <w:p>
+      <w:pPr>
+        <w:pStyle w:val="KeinLeerraum"/>
+        <w:jc w:val="both"/>
+      </w:pPr>
+    </w:p>
+    <w:p>
+      <w:pPr>
+        <w:pStyle w:val="KeinLeerraum"/>
+        <w:jc w:val="both"/>
+      </w:pPr>
+    </w:p>
+    <w:p>
+      <w:pPr>
+        <w:pStyle w:val="KeinLeerraum"/>
+        <w:jc w:val="both"/>
+      </w:pPr>
+    </w:p>
+    <w:p>
+      <w:pPr>
+        <w:pStyle w:val="berschrift1"/>
+      </w:pPr>
+      <w:r>
+        <w:t>3 Beschreibungen Use Cases</w:t>
+      </w:r>
+    </w:p>
+    <w:p>
+      <w:pPr>
+        <w:pStyle w:val="KeinLeerraum"/>
+      </w:pPr>
+    </w:p>
+    <w:p>
+      <w:pPr>
+        <w:pStyle w:val="berschrift2"/>
+      </w:pPr>
+      <w:r>
+        <w:t>3.1 Auftrag erfassen</w:t>
+      </w:r>
+    </w:p>
+    <w:tbl>
+      <w:tblPr>
+        <w:tblStyle w:val="Tabellenraster"/>
+        <w:tblW w:w="0" w:type="auto"/>
+        <w:tblLook w:val="04A0" w:firstRow="1" w:lastRow="0" w:firstColumn="1" w:lastColumn="0" w:noHBand="0" w:noVBand="1"/>
+      </w:tblPr>
+      <w:tblGrid>
+        <w:gridCol w:w="3256"/>
+        <w:gridCol w:w="5806"/>
+      </w:tblGrid>
+      <w:tr>
+        <w:tc>
+          <w:tcPr>
+            <w:tcW w:w="3256" w:type="dxa"/>
+          </w:tcPr>
+          <w:p>
+            <w:r>
+              <w:t>Name</w:t>
+            </w:r>
+          </w:p>
+        </w:tc>
+        <w:tc>
+          <w:tcPr>
+            <w:tcW w:w="5806" w:type="dxa"/>
+          </w:tcPr>
+          <w:p/>
+        </w:tc>
+      </w:tr>
+      <w:tr>
+        <w:tc>
+          <w:tcPr>
+            <w:tcW w:w="3256" w:type="dxa"/>
+          </w:tcPr>
+          <w:p>
+            <w:r>
+              <w:t>Vorbedingungen</w:t>
+            </w:r>
+          </w:p>
+        </w:tc>
+        <w:tc>
+          <w:tcPr>
+            <w:tcW w:w="5806" w:type="dxa"/>
+          </w:tcPr>
+          <w:p/>
+        </w:tc>
+      </w:tr>
+      <w:tr>
+        <w:tc>
+          <w:tcPr>
+            <w:tcW w:w="3256" w:type="dxa"/>
+          </w:tcPr>
+          <w:p>
+            <w:r>
+              <w:t>Nachbedingungen im Erfolgsfahl</w:t>
+            </w:r>
+          </w:p>
+        </w:tc>
+        <w:tc>
+          <w:tcPr>
+            <w:tcW w:w="5806" w:type="dxa"/>
+          </w:tcPr>
+          <w:p/>
+        </w:tc>
+      </w:tr>
+      <w:tr>
+        <w:tc>
+          <w:tcPr>
+            <w:tcW w:w="3256" w:type="dxa"/>
+          </w:tcPr>
+          <w:p>
+            <w:r>
+              <w:t>Nachbedingungen bei Fehlschlag</w:t>
+            </w:r>
+          </w:p>
+        </w:tc>
+        <w:tc>
+          <w:tcPr>
+            <w:tcW w:w="5806" w:type="dxa"/>
+          </w:tcPr>
+          <w:p/>
+        </w:tc>
+      </w:tr>
+      <w:tr>
+        <w:tc>
+          <w:tcPr>
+            <w:tcW w:w="3256" w:type="dxa"/>
+          </w:tcPr>
+          <w:p>
+            <w:r>
+              <w:t>Akteure</w:t>
+            </w:r>
+          </w:p>
+        </w:tc>
+        <w:tc>
+          <w:tcPr>
+            <w:tcW w:w="5806" w:type="dxa"/>
+          </w:tcPr>
+          <w:p/>
+        </w:tc>
+      </w:tr>
+      <w:tr>
+        <w:tc>
+          <w:tcPr>
+            <w:tcW w:w="3256" w:type="dxa"/>
+          </w:tcPr>
+          <w:p>
+            <w:r>
+              <w:t>Auslösendes Ereignis</w:t>
+            </w:r>
+          </w:p>
+        </w:tc>
+        <w:tc>
+          <w:tcPr>
+            <w:tcW w:w="5806" w:type="dxa"/>
+          </w:tcPr>
+          <w:p/>
+        </w:tc>
+      </w:tr>
+      <w:tr>
+        <w:tc>
+          <w:tcPr>
+            <w:tcW w:w="3256" w:type="dxa"/>
+          </w:tcPr>
+          <w:p>
+            <w:r>
+              <w:t>Beschreibung</w:t>
+            </w:r>
+          </w:p>
+        </w:tc>
+        <w:tc>
+          <w:tcPr>
+            <w:tcW w:w="5806" w:type="dxa"/>
+          </w:tcPr>
+          <w:p/>
+        </w:tc>
+      </w:tr>
+      <w:tr>
+        <w:tc>
+          <w:tcPr>
+            <w:tcW w:w="3256" w:type="dxa"/>
+          </w:tcPr>
+          <w:p>
+            <w:r>
+              <w:t>Erweiterungen/Alternativen</w:t>
+            </w:r>
+          </w:p>
+        </w:tc>
+        <w:tc>
+          <w:tcPr>
+            <w:tcW w:w="5806" w:type="dxa"/>
+          </w:tcPr>
+          <w:p/>
+        </w:tc>
+      </w:tr>
+    </w:tbl>
+    <w:p/>
+    <w:tbl>
+      <w:tblPr>
+        <w:tblStyle w:val="Tabellenraster"/>
+        <w:tblW w:w="0" w:type="auto"/>
+        <w:tblLook w:val="04A0" w:firstRow="1" w:lastRow="0" w:firstColumn="1" w:lastColumn="0" w:noHBand="0" w:noVBand="1"/>
+      </w:tblPr>
+      <w:tblGrid>
+        <w:gridCol w:w="3256"/>
+        <w:gridCol w:w="5806"/>
+      </w:tblGrid>
+      <w:tr>
+        <w:tc>
+          <w:tcPr>
+            <w:tcW w:w="3256" w:type="dxa"/>
+          </w:tcPr>
+          <w:p>
+            <w:r>
+              <w:t>Name</w:t>
+            </w:r>
+          </w:p>
+        </w:tc>
+        <w:tc>
+          <w:tcPr>
+            <w:tcW w:w="5806" w:type="dxa"/>
+          </w:tcPr>
+          <w:p/>
+        </w:tc>
+      </w:tr>
+      <w:tr>
+        <w:tc>
+          <w:tcPr>
+            <w:tcW w:w="3256" w:type="dxa"/>
+          </w:tcPr>
+          <w:p>
+            <w:r>
+              <w:t>Vorbedingungen</w:t>
+            </w:r>
+          </w:p>
+        </w:tc>
+        <w:tc>
+          <w:tcPr>
+            <w:tcW w:w="5806" w:type="dxa"/>
+          </w:tcPr>
+          <w:p/>
+        </w:tc>
+      </w:tr>
+      <w:tr>
+        <w:tc>
+          <w:tcPr>
+            <w:tcW w:w="3256" w:type="dxa"/>
+          </w:tcPr>
+          <w:p>
+            <w:r>
+              <w:t>Nachbedingungen im Erfolgsfahl</w:t>
+            </w:r>
+          </w:p>
+        </w:tc>
+        <w:tc>
+          <w:tcPr>
+            <w:tcW w:w="5806" w:type="dxa"/>
+          </w:tcPr>
+          <w:p/>
+        </w:tc>
+      </w:tr>
+      <w:tr>
+        <w:tc>
+          <w:tcPr>
+            <w:tcW w:w="3256" w:type="dxa"/>
+          </w:tcPr>
+          <w:p>
+            <w:r>
+              <w:t>Nachbedingungen bei Fehlschlag</w:t>
+            </w:r>
+          </w:p>
+        </w:tc>
+        <w:tc>
+          <w:tcPr>
+            <w:tcW w:w="5806" w:type="dxa"/>
+          </w:tcPr>
+          <w:p/>
+        </w:tc>
+      </w:tr>
+      <w:tr>
+        <w:tc>
+          <w:tcPr>
+            <w:tcW w:w="3256" w:type="dxa"/>
+          </w:tcPr>
+          <w:p>
+            <w:r>
+              <w:t>Akteure</w:t>
+            </w:r>
+          </w:p>
+        </w:tc>
+        <w:tc>
+          <w:tcPr>
+            <w:tcW w:w="5806" w:type="dxa"/>
+          </w:tcPr>
+          <w:p/>
+        </w:tc>
+      </w:tr>
+      <w:tr>
+        <w:tc>
+          <w:tcPr>
+            <w:tcW w:w="3256" w:type="dxa"/>
+          </w:tcPr>
+          <w:p>
+            <w:r>
+              <w:t>Auslösendes Ereignis</w:t>
+            </w:r>
+          </w:p>
+        </w:tc>
+        <w:tc>
+          <w:tcPr>
+            <w:tcW w:w="5806" w:type="dxa"/>
+          </w:tcPr>
+          <w:p/>
+        </w:tc>
+      </w:tr>
+      <w:tr>
+        <w:tc>
+          <w:tcPr>
+            <w:tcW w:w="3256" w:type="dxa"/>
+          </w:tcPr>
+          <w:p>
+            <w:r>
+              <w:t>Beschreibung</w:t>
+            </w:r>
+          </w:p>
+        </w:tc>
+        <w:tc>
+          <w:tcPr>
+            <w:tcW w:w="5806" w:type="dxa"/>
+          </w:tcPr>
+          <w:p/>
+        </w:tc>
+      </w:tr>
+      <w:tr>
+        <w:tc>
+          <w:tcPr>
+            <w:tcW w:w="3256" w:type="dxa"/>
+          </w:tcPr>
+          <w:p>
+            <w:r>
+              <w:t>Erweiterungen/Alternativen</w:t>
+            </w:r>
+          </w:p>
+        </w:tc>
+        <w:tc>
+          <w:tcPr>
+            <w:tcW w:w="5806" w:type="dxa"/>
+          </w:tcPr>
+          <w:p/>
+        </w:tc>
+      </w:tr>
+    </w:tbl>
     <w:p/>
     <w:sectPr>
-      <w:headerReference w:type="default" r:id="rId8"/>
-      <w:footerReference w:type="default" r:id="rId9"/>
+      <w:headerReference w:type="default" r:id="rId9"/>
+      <w:footerReference w:type="default" r:id="rId10"/>
+      <w:headerReference w:type="first" r:id="rId11"/>
+      <w:footerReference w:type="first" r:id="rId12"/>
       <w:type w:val="continuous"/>
       <w:pgSz w:w="11906" w:h="16838"/>
       <w:pgMar w:top="1417" w:right="1417" w:bottom="1134" w:left="1417" w:header="708" w:footer="708" w:gutter="0"/>
+      <w:pgNumType w:start="1"/>
       <w:cols w:space="227"/>
+      <w:titlePg/>
       <w:docGrid w:linePitch="360"/>
     </w:sectPr>
   </w:body>
@@ -149,10 +2309,7 @@
                       <w:txbxContent>
                         <w:p>
                           <w:r>
-                            <w:t>Modellierung</w:t>
-                          </w:r>
-                          <w:r>
-                            <w:t xml:space="preserve"> </w:t>
+                            <w:t xml:space="preserve">Modellierung </w:t>
                           </w:r>
                           <w:r>
                             <w:t>| Sommersemester 2022</w:t>
@@ -221,10 +2378,7 @@
                 <w:txbxContent>
                   <w:p>
                     <w:r>
-                      <w:t>Modellierung</w:t>
-                    </w:r>
-                    <w:r>
-                      <w:t xml:space="preserve"> </w:t>
+                      <w:t xml:space="preserve">Modellierung </w:t>
                     </w:r>
                     <w:r>
                       <w:t>| Sommersemester 2022</w:t>
@@ -380,6 +2534,112 @@
 </w:ftr>
 </file>
 
+<file path=word/footer2.xml><?xml version="1.0" encoding="utf-8"?>
+<w:ftr xmlns:wpc="http://schemas.microsoft.com/office/word/2010/wordprocessingCanvas" xmlns:cx="http://schemas.microsoft.com/office/drawing/2014/chartex" xmlns:cx1="http://schemas.microsoft.com/office/drawing/2015/9/8/chartex" xmlns:cx2="http://schemas.microsoft.com/office/drawing/2015/10/21/chartex" xmlns:cx3="http://schemas.microsoft.com/office/drawing/2016/5/9/chartex" xmlns:cx4="http://schemas.microsoft.com/office/drawing/2016/5/10/chartex" xmlns:cx5="http://schemas.microsoft.com/office/drawing/2016/5/11/chartex" xmlns:cx6="http://schemas.microsoft.com/office/drawing/2016/5/12/chartex" xmlns:cx7="http://schemas.microsoft.com/office/drawing/2016/5/13/chartex" xmlns:cx8="http://schemas.microsoft.com/office/drawing/2016/5/14/chartex" xmlns:mc="http://schemas.openxmlformats.org/markup-compatibility/2006" xmlns:aink="http://schemas.microsoft.com/office/drawing/2016/ink" xmlns:am3d="http://schemas.microsoft.com/office/drawing/2017/model3d" xmlns:o="urn:schemas-microsoft-com:office:office" xmlns:r="http://schemas.openxmlformats.org/officeDocument/2006/relationships" xmlns:m="http://schemas.openxmlformats.org/officeDocument/2006/math" xmlns:v="urn:schemas-microsoft-com:vml" xmlns:wp14="http://schemas.microsoft.com/office/word/2010/wordprocessingDrawing" xmlns:wp="http://schemas.openxmlformats.org/drawingml/2006/wordprocessingDrawing" xmlns:w10="urn:schemas-microsoft-com:office:word" xmlns:w="http://schemas.openxmlformats.org/wordprocessingml/2006/main" xmlns:w14="http://schemas.microsoft.com/office/word/2010/wordml" xmlns:w15="http://schemas.microsoft.com/office/word/2012/wordml" xmlns:w16cex="http://schemas.microsoft.com/office/word/2018/wordml/cex" xmlns:w16cid="http://schemas.microsoft.com/office/word/2016/wordml/cid" xmlns:w16="http://schemas.microsoft.com/office/word/2018/wordml" xmlns:w16sdtdh="http://schemas.microsoft.com/office/word/2020/wordml/sdtdatahash" xmlns:w16se="http://schemas.microsoft.com/office/word/2015/wordml/symex" xmlns:wpg="http://schemas.microsoft.com/office/word/2010/wordprocessingGroup" xmlns:wpi="http://schemas.microsoft.com/office/word/2010/wordprocessingInk" xmlns:wne="http://schemas.microsoft.com/office/word/2006/wordml" xmlns:wps="http://schemas.microsoft.com/office/word/2010/wordprocessingShape" mc:Ignorable="w14 w15 w16se w16cid w16 w16cex w16sdtdh wp14">
+  <w:p>
+    <w:pPr>
+      <w:pStyle w:val="Fuzeile"/>
+    </w:pPr>
+    <w:r>
+      <w:rPr>
+        <w:noProof/>
+      </w:rPr>
+      <mc:AlternateContent>
+        <mc:Choice Requires="wps">
+          <w:drawing>
+            <wp:anchor distT="0" distB="0" distL="114300" distR="114300" simplePos="0" relativeHeight="251669504" behindDoc="0" locked="0" layoutInCell="1" allowOverlap="1" wp14:anchorId="3A12CB6D" wp14:editId="777C128D">
+              <wp:simplePos x="0" y="0"/>
+              <wp:positionH relativeFrom="margin">
+                <wp:align>center</wp:align>
+              </wp:positionH>
+              <wp:positionV relativeFrom="paragraph">
+                <wp:posOffset>-50800</wp:posOffset>
+              </wp:positionV>
+              <wp:extent cx="6523355" cy="0"/>
+              <wp:effectExtent l="0" t="57150" r="48895" b="76200"/>
+              <wp:wrapNone/>
+              <wp:docPr id="28" name="Gerade Verbindung 26"/>
+              <wp:cNvGraphicFramePr/>
+              <a:graphic xmlns:a="http://schemas.openxmlformats.org/drawingml/2006/main">
+                <a:graphicData uri="http://schemas.microsoft.com/office/word/2010/wordprocessingShape">
+                  <wps:wsp>
+                    <wps:cNvCnPr/>
+                    <wps:spPr>
+                      <a:xfrm>
+                        <a:off x="0" y="0"/>
+                        <a:ext cx="6523355" cy="0"/>
+                      </a:xfrm>
+                      <a:prstGeom prst="line">
+                        <a:avLst/>
+                      </a:prstGeom>
+                      <a:ln w="123825">
+                        <a:gradFill flip="none" rotWithShape="1">
+                          <a:gsLst>
+                            <a:gs pos="24000">
+                              <a:srgbClr val="00B0F0"/>
+                            </a:gs>
+                            <a:gs pos="45000">
+                              <a:schemeClr val="accent1">
+                                <a:lumMod val="60000"/>
+                                <a:lumOff val="40000"/>
+                              </a:schemeClr>
+                            </a:gs>
+                            <a:gs pos="0">
+                              <a:schemeClr val="accent1">
+                                <a:lumMod val="5000"/>
+                                <a:lumOff val="95000"/>
+                              </a:schemeClr>
+                            </a:gs>
+                            <a:gs pos="63000">
+                              <a:srgbClr val="92D050"/>
+                            </a:gs>
+                            <a:gs pos="83000">
+                              <a:srgbClr val="00B050"/>
+                            </a:gs>
+                            <a:gs pos="100000">
+                              <a:srgbClr val="0070C0"/>
+                            </a:gs>
+                          </a:gsLst>
+                          <a:lin ang="0" scaled="1"/>
+                          <a:tileRect/>
+                        </a:gradFill>
+                      </a:ln>
+                    </wps:spPr>
+                    <wps:style>
+                      <a:lnRef idx="1">
+                        <a:schemeClr val="accent1"/>
+                      </a:lnRef>
+                      <a:fillRef idx="0">
+                        <a:schemeClr val="accent1"/>
+                      </a:fillRef>
+                      <a:effectRef idx="0">
+                        <a:schemeClr val="accent1"/>
+                      </a:effectRef>
+                      <a:fontRef idx="minor">
+                        <a:schemeClr val="tx1"/>
+                      </a:fontRef>
+                    </wps:style>
+                    <wps:bodyPr/>
+                  </wps:wsp>
+                </a:graphicData>
+              </a:graphic>
+            </wp:anchor>
+          </w:drawing>
+        </mc:Choice>
+        <mc:Fallback>
+          <w:pict>
+            <v:line w14:anchorId="3BEAAEB8" id="Gerade Verbindung 26" o:spid="_x0000_s1026" style="position:absolute;z-index:251669504;visibility:visible;mso-wrap-style:square;mso-wrap-distance-left:9pt;mso-wrap-distance-top:0;mso-wrap-distance-right:9pt;mso-wrap-distance-bottom:0;mso-position-horizontal:center;mso-position-horizontal-relative:margin;mso-position-vertical:absolute;mso-position-vertical-relative:text" from="0,-4pt" to="513.65pt,-4pt" o:gfxdata="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" strokeweight="9.75pt">
+              <v:stroke joinstyle="miter"/>
+              <w10:wrap anchorx="margin"/>
+            </v:line>
+          </w:pict>
+        </mc:Fallback>
+      </mc:AlternateContent>
+    </w:r>
+  </w:p>
+</w:ftr>
+</file>
+
 <file path=word/footnotes.xml><?xml version="1.0" encoding="utf-8"?>
 <w:footnotes xmlns:wpc="http://schemas.microsoft.com/office/word/2010/wordprocessingCanvas" xmlns:cx="http://schemas.microsoft.com/office/drawing/2014/chartex" xmlns:cx1="http://schemas.microsoft.com/office/drawing/2015/9/8/chartex" xmlns:cx2="http://schemas.microsoft.com/office/drawing/2015/10/21/chartex" xmlns:cx3="http://schemas.microsoft.com/office/drawing/2016/5/9/chartex" xmlns:cx4="http://schemas.microsoft.com/office/drawing/2016/5/10/chartex" xmlns:cx5="http://schemas.microsoft.com/office/drawing/2016/5/11/chartex" xmlns:cx6="http://schemas.microsoft.com/office/drawing/2016/5/12/chartex" xmlns:cx7="http://schemas.microsoft.com/office/drawing/2016/5/13/chartex" xmlns:cx8="http://schemas.microsoft.com/office/drawing/2016/5/14/chartex" xmlns:mc="http://schemas.openxmlformats.org/markup-compatibility/2006" xmlns:aink="http://schemas.microsoft.com/office/drawing/2016/ink" xmlns:am3d="http://schemas.microsoft.com/office/drawing/2017/model3d" xmlns:o="urn:schemas-microsoft-com:office:office" xmlns:r="http://schemas.openxmlformats.org/officeDocument/2006/relationships" xmlns:m="http://schemas.openxmlformats.org/officeDocument/2006/math" xmlns:v="urn:schemas-microsoft-com:vml" xmlns:wp14="http://schemas.microsoft.com/office/word/2010/wordprocessingDrawing" xmlns:wp="http://schemas.openxmlformats.org/drawingml/2006/wordprocessingDrawing" xmlns:w10="urn:schemas-microsoft-com:office:word" xmlns:w="http://schemas.openxmlformats.org/wordprocessingml/2006/main" xmlns:w14="http://schemas.microsoft.com/office/word/2010/wordml" xmlns:w15="http://schemas.microsoft.com/office/word/2012/wordml" xmlns:w16cex="http://schemas.microsoft.com/office/word/2018/wordml/cex" xmlns:w16cid="http://schemas.microsoft.com/office/word/2016/wordml/cid" xmlns:w16="http://schemas.microsoft.com/office/word/2018/wordml" xmlns:w16sdtdh="http://schemas.microsoft.com/office/word/2020/wordml/sdtdatahash" xmlns:w16se="http://schemas.microsoft.com/office/word/2015/wordml/symex" xmlns:wpg="http://schemas.microsoft.com/office/word/2010/wordprocessingGroup" xmlns:wpi="http://schemas.microsoft.com/office/word/2010/wordprocessingInk" xmlns:wne="http://schemas.microsoft.com/office/word/2006/wordml" xmlns:wps="http://schemas.microsoft.com/office/word/2010/wordprocessingShape" mc:Ignorable="w14 w15 w16se w16cid w16 w16cex w16sdtdh wp14">
   <w:footnote w:type="separator" w:id="-1">
@@ -489,7 +2749,7 @@
                               <wp:inline distT="0" distB="0" distL="0" distR="0" wp14:anchorId="6FAABECC" wp14:editId="04667C71">
                                 <wp:extent cx="2167890" cy="647065"/>
                                 <wp:effectExtent l="0" t="0" r="3810" b="635"/>
-                                <wp:docPr id="2" name="Grafik 2" descr="page3image23673680"/>
+                                <wp:docPr id="22" name="Grafik 22" descr="page3image23673680"/>
                                 <wp:cNvGraphicFramePr>
                                   <a:graphicFrameLocks xmlns:a="http://schemas.openxmlformats.org/drawingml/2006/main" noChangeAspect="1"/>
                                 </wp:cNvGraphicFramePr>
@@ -600,7 +2860,7 @@
                         <wp:inline distT="0" distB="0" distL="0" distR="0" wp14:anchorId="6FAABECC" wp14:editId="04667C71">
                           <wp:extent cx="2167890" cy="647065"/>
                           <wp:effectExtent l="0" t="0" r="3810" b="635"/>
-                          <wp:docPr id="2" name="Grafik 2" descr="page3image23673680"/>
+                          <wp:docPr id="22" name="Grafik 22" descr="page3image23673680"/>
                           <wp:cNvGraphicFramePr>
                             <a:graphicFrameLocks xmlns:a="http://schemas.openxmlformats.org/drawingml/2006/main" noChangeAspect="1"/>
                           </wp:cNvGraphicFramePr>
@@ -914,6 +3174,316 @@
         <w:lang w:eastAsia="de-DE"/>
       </w:rPr>
     </w:pPr>
+  </w:p>
+</w:hdr>
+</file>
+
+<file path=word/header2.xml><?xml version="1.0" encoding="utf-8"?>
+<w:hdr xmlns:wpc="http://schemas.microsoft.com/office/word/2010/wordprocessingCanvas" xmlns:cx="http://schemas.microsoft.com/office/drawing/2014/chartex" xmlns:cx1="http://schemas.microsoft.com/office/drawing/2015/9/8/chartex" xmlns:cx2="http://schemas.microsoft.com/office/drawing/2015/10/21/chartex" xmlns:cx3="http://schemas.microsoft.com/office/drawing/2016/5/9/chartex" xmlns:cx4="http://schemas.microsoft.com/office/drawing/2016/5/10/chartex" xmlns:cx5="http://schemas.microsoft.com/office/drawing/2016/5/11/chartex" xmlns:cx6="http://schemas.microsoft.com/office/drawing/2016/5/12/chartex" xmlns:cx7="http://schemas.microsoft.com/office/drawing/2016/5/13/chartex" xmlns:cx8="http://schemas.microsoft.com/office/drawing/2016/5/14/chartex" xmlns:mc="http://schemas.openxmlformats.org/markup-compatibility/2006" xmlns:aink="http://schemas.microsoft.com/office/drawing/2016/ink" xmlns:am3d="http://schemas.microsoft.com/office/drawing/2017/model3d" xmlns:o="urn:schemas-microsoft-com:office:office" xmlns:r="http://schemas.openxmlformats.org/officeDocument/2006/relationships" xmlns:m="http://schemas.openxmlformats.org/officeDocument/2006/math" xmlns:v="urn:schemas-microsoft-com:vml" xmlns:wp14="http://schemas.microsoft.com/office/word/2010/wordprocessingDrawing" xmlns:wp="http://schemas.openxmlformats.org/drawingml/2006/wordprocessingDrawing" xmlns:w10="urn:schemas-microsoft-com:office:word" xmlns:w="http://schemas.openxmlformats.org/wordprocessingml/2006/main" xmlns:w14="http://schemas.microsoft.com/office/word/2010/wordml" xmlns:w15="http://schemas.microsoft.com/office/word/2012/wordml" xmlns:w16cex="http://schemas.microsoft.com/office/word/2018/wordml/cex" xmlns:w16cid="http://schemas.microsoft.com/office/word/2016/wordml/cid" xmlns:w16="http://schemas.microsoft.com/office/word/2018/wordml" xmlns:w16sdtdh="http://schemas.microsoft.com/office/word/2020/wordml/sdtdatahash" xmlns:w16se="http://schemas.microsoft.com/office/word/2015/wordml/symex" xmlns:wpg="http://schemas.microsoft.com/office/word/2010/wordprocessingGroup" xmlns:wpi="http://schemas.microsoft.com/office/word/2010/wordprocessingInk" xmlns:wne="http://schemas.microsoft.com/office/word/2006/wordml" xmlns:wps="http://schemas.microsoft.com/office/word/2010/wordprocessingShape" mc:Ignorable="w14 w15 w16se w16cid w16 w16cex w16sdtdh wp14">
+  <w:p>
+    <w:pPr>
+      <w:ind w:left="2832" w:firstLine="708"/>
+    </w:pPr>
+    <w:r>
+      <w:rPr>
+        <w:rFonts w:ascii="Times New Roman" w:eastAsia="Times New Roman" w:hAnsi="Times New Roman" w:cs="Times New Roman"/>
+        <w:noProof/>
+        <w:lang w:eastAsia="de-DE"/>
+      </w:rPr>
+      <mc:AlternateContent>
+        <mc:Choice Requires="wps">
+          <w:drawing>
+            <wp:anchor distT="0" distB="0" distL="114300" distR="114300" simplePos="0" relativeHeight="251672576" behindDoc="0" locked="0" layoutInCell="1" allowOverlap="1" wp14:anchorId="65DAF1DE" wp14:editId="0710D89A">
+              <wp:simplePos x="0" y="0"/>
+              <wp:positionH relativeFrom="column">
+                <wp:posOffset>1647825</wp:posOffset>
+              </wp:positionH>
+              <wp:positionV relativeFrom="paragraph">
+                <wp:posOffset>189865</wp:posOffset>
+              </wp:positionV>
+              <wp:extent cx="4969170" cy="256854"/>
+              <wp:effectExtent l="0" t="0" r="0" b="0"/>
+              <wp:wrapNone/>
+              <wp:docPr id="30" name="Textfeld 30"/>
+              <wp:cNvGraphicFramePr/>
+              <a:graphic xmlns:a="http://schemas.openxmlformats.org/drawingml/2006/main">
+                <a:graphicData uri="http://schemas.microsoft.com/office/word/2010/wordprocessingShape">
+                  <wps:wsp>
+                    <wps:cNvSpPr txBox="1"/>
+                    <wps:spPr>
+                      <a:xfrm>
+                        <a:off x="0" y="0"/>
+                        <a:ext cx="4969170" cy="256854"/>
+                      </a:xfrm>
+                      <a:prstGeom prst="rect">
+                        <a:avLst/>
+                      </a:prstGeom>
+                      <a:solidFill>
+                        <a:schemeClr val="lt1"/>
+                      </a:solidFill>
+                      <a:ln w="6350">
+                        <a:noFill/>
+                      </a:ln>
+                    </wps:spPr>
+                    <wps:txbx>
+                      <w:txbxContent>
+                        <w:p>
+                          <w:pPr>
+                            <w:ind w:left="2832" w:firstLine="708"/>
+                          </w:pPr>
+                          <w:r>
+                            <w:t xml:space="preserve">        Modellierung| Sommersemester 2022 </w:t>
+                          </w:r>
+                        </w:p>
+                      </w:txbxContent>
+                    </wps:txbx>
+                    <wps:bodyPr rot="0" spcFirstLastPara="0" vertOverflow="overflow" horzOverflow="overflow" vert="horz" wrap="square" lIns="91440" tIns="45720" rIns="91440" bIns="45720" numCol="1" spcCol="0" rtlCol="0" fromWordArt="0" anchor="t" anchorCtr="0" forceAA="0" compatLnSpc="1">
+                      <a:prstTxWarp prst="textNoShape">
+                        <a:avLst/>
+                      </a:prstTxWarp>
+                      <a:noAutofit/>
+                    </wps:bodyPr>
+                  </wps:wsp>
+                </a:graphicData>
+              </a:graphic>
+              <wp14:sizeRelH relativeFrom="margin">
+                <wp14:pctWidth>0</wp14:pctWidth>
+              </wp14:sizeRelH>
+              <wp14:sizeRelV relativeFrom="margin">
+                <wp14:pctHeight>0</wp14:pctHeight>
+              </wp14:sizeRelV>
+            </wp:anchor>
+          </w:drawing>
+        </mc:Choice>
+        <mc:Fallback>
+          <w:pict>
+            <v:shapetype w14:anchorId="65DAF1DE" id="_x0000_t202" coordsize="21600,21600" o:spt="202" path="m,l,21600r21600,l21600,xe">
+              <v:stroke joinstyle="miter"/>
+              <v:path gradientshapeok="t" o:connecttype="rect"/>
+            </v:shapetype>
+            <v:shape id="Textfeld 30" o:spid="_x0000_s1029" type="#_x0000_t202" style="position:absolute;left:0;text-align:left;margin-left:129.75pt;margin-top:14.95pt;width:391.25pt;height:20.2pt;z-index:251672576;visibility:visible;mso-wrap-style:square;mso-width-percent:0;mso-height-percent:0;mso-wrap-distance-left:9pt;mso-wrap-distance-top:0;mso-wrap-distance-right:9pt;mso-wrap-distance-bottom:0;mso-position-horizontal:absolute;mso-position-horizontal-relative:text;mso-position-vertical:absolute;mso-position-vertical-relative:text;mso-width-percent:0;mso-height-percent:0;mso-width-relative:margin;mso-height-relative:margin;v-text-anchor:top" o:gfxdata="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" fillcolor="white [3201]" stroked="f" strokeweight=".5pt">
+              <v:textbox>
+                <w:txbxContent>
+                  <w:p>
+                    <w:pPr>
+                      <w:ind w:left="2832" w:firstLine="708"/>
+                    </w:pPr>
+                    <w:r>
+                      <w:t xml:space="preserve">        Modellierung| Sommersemester 2022 </w:t>
+                    </w:r>
+                  </w:p>
+                </w:txbxContent>
+              </v:textbox>
+            </v:shape>
+          </w:pict>
+        </mc:Fallback>
+      </mc:AlternateContent>
+    </w:r>
+    <w:r>
+      <w:rPr>
+        <w:rFonts w:ascii="Times New Roman" w:eastAsia="Times New Roman" w:hAnsi="Times New Roman" w:cs="Times New Roman"/>
+        <w:noProof/>
+        <w:lang w:eastAsia="de-DE"/>
+      </w:rPr>
+      <w:drawing>
+        <wp:anchor distT="0" distB="0" distL="114300" distR="114300" simplePos="0" relativeHeight="251670528" behindDoc="1" locked="0" layoutInCell="1" allowOverlap="1" wp14:anchorId="55B607E3" wp14:editId="774300D2">
+          <wp:simplePos x="0" y="0"/>
+          <wp:positionH relativeFrom="column">
+            <wp:posOffset>-690245</wp:posOffset>
+          </wp:positionH>
+          <wp:positionV relativeFrom="paragraph">
+            <wp:posOffset>-201930</wp:posOffset>
+          </wp:positionV>
+          <wp:extent cx="2167890" cy="647065"/>
+          <wp:effectExtent l="0" t="0" r="3810" b="635"/>
+          <wp:wrapNone/>
+          <wp:docPr id="29" name="Grafik 29" descr="page3image23673680"/>
+          <wp:cNvGraphicFramePr>
+            <a:graphicFrameLocks xmlns:a="http://schemas.openxmlformats.org/drawingml/2006/main" noChangeAspect="1"/>
+          </wp:cNvGraphicFramePr>
+          <a:graphic xmlns:a="http://schemas.openxmlformats.org/drawingml/2006/main">
+            <a:graphicData uri="http://schemas.openxmlformats.org/drawingml/2006/picture">
+              <pic:pic xmlns:pic="http://schemas.openxmlformats.org/drawingml/2006/picture">
+                <pic:nvPicPr>
+                  <pic:cNvPr id="0" name="Picture 3" descr="page3image23673680"/>
+                  <pic:cNvPicPr>
+                    <a:picLocks noChangeAspect="1" noChangeArrowheads="1"/>
+                  </pic:cNvPicPr>
+                </pic:nvPicPr>
+                <pic:blipFill>
+                  <a:blip r:embed="rId1">
+                    <a:extLst>
+                      <a:ext uri="{28A0092B-C50C-407E-A947-70E740481C1C}">
+                        <a14:useLocalDpi xmlns:a14="http://schemas.microsoft.com/office/drawing/2010/main" val="0"/>
+                      </a:ext>
+                    </a:extLst>
+                  </a:blip>
+                  <a:srcRect/>
+                  <a:stretch>
+                    <a:fillRect/>
+                  </a:stretch>
+                </pic:blipFill>
+                <pic:spPr bwMode="auto">
+                  <a:xfrm>
+                    <a:off x="0" y="0"/>
+                    <a:ext cx="2167890" cy="647065"/>
+                  </a:xfrm>
+                  <a:prstGeom prst="rect">
+                    <a:avLst/>
+                  </a:prstGeom>
+                  <a:noFill/>
+                  <a:ln>
+                    <a:noFill/>
+                  </a:ln>
+                </pic:spPr>
+              </pic:pic>
+            </a:graphicData>
+          </a:graphic>
+          <wp14:sizeRelH relativeFrom="page">
+            <wp14:pctWidth>0</wp14:pctWidth>
+          </wp14:sizeRelH>
+          <wp14:sizeRelV relativeFrom="page">
+            <wp14:pctHeight>0</wp14:pctHeight>
+          </wp14:sizeRelV>
+        </wp:anchor>
+      </w:drawing>
+    </w:r>
+    <w:r>
+      <w:rPr>
+        <w:rFonts w:ascii="Times New Roman" w:eastAsia="Times New Roman" w:hAnsi="Times New Roman" w:cs="Times New Roman"/>
+        <w:noProof/>
+        <w:lang w:eastAsia="de-DE"/>
+      </w:rPr>
+      <w:ptab w:relativeTo="margin" w:alignment="left" w:leader="none"/>
+    </w:r>
+    <w:r>
+      <w:ptab w:relativeTo="indent" w:alignment="center" w:leader="none"/>
+    </w:r>
+    <w:r>
+      <w:t xml:space="preserve">      </w:t>
+    </w:r>
+    <w:r>
+      <w:t xml:space="preserve">                                            </w:t>
+    </w:r>
+    <w:r>
+      <w:t xml:space="preserve">  </w:t>
+    </w:r>
+    <w:r>
+      <w:t xml:space="preserve"> </w:t>
+    </w:r>
+  </w:p>
+  <w:p>
+    <w:pPr>
+      <w:ind w:left="2832" w:firstLine="708"/>
+    </w:pPr>
+    <w:r>
+      <w:rPr>
+        <w:noProof/>
+      </w:rPr>
+      <mc:AlternateContent>
+        <mc:Choice Requires="wps">
+          <w:drawing>
+            <wp:anchor distT="0" distB="0" distL="114300" distR="114300" simplePos="0" relativeHeight="251674624" behindDoc="0" locked="0" layoutInCell="1" allowOverlap="1" wp14:anchorId="1D8E88EA" wp14:editId="5C8AB638">
+              <wp:simplePos x="0" y="0"/>
+              <wp:positionH relativeFrom="margin">
+                <wp:posOffset>-152400</wp:posOffset>
+              </wp:positionH>
+              <wp:positionV relativeFrom="paragraph">
+                <wp:posOffset>199390</wp:posOffset>
+              </wp:positionV>
+              <wp:extent cx="6523355" cy="0"/>
+              <wp:effectExtent l="0" t="57150" r="48895" b="76200"/>
+              <wp:wrapNone/>
+              <wp:docPr id="31" name="Gerade Verbindung 26"/>
+              <wp:cNvGraphicFramePr/>
+              <a:graphic xmlns:a="http://schemas.openxmlformats.org/drawingml/2006/main">
+                <a:graphicData uri="http://schemas.microsoft.com/office/word/2010/wordprocessingShape">
+                  <wps:wsp>
+                    <wps:cNvCnPr/>
+                    <wps:spPr>
+                      <a:xfrm>
+                        <a:off x="0" y="0"/>
+                        <a:ext cx="6523355" cy="0"/>
+                      </a:xfrm>
+                      <a:prstGeom prst="line">
+                        <a:avLst/>
+                      </a:prstGeom>
+                      <a:ln w="123825">
+                        <a:gradFill flip="none" rotWithShape="1">
+                          <a:gsLst>
+                            <a:gs pos="24000">
+                              <a:srgbClr val="00B0F0"/>
+                            </a:gs>
+                            <a:gs pos="45000">
+                              <a:schemeClr val="accent1">
+                                <a:lumMod val="60000"/>
+                                <a:lumOff val="40000"/>
+                              </a:schemeClr>
+                            </a:gs>
+                            <a:gs pos="0">
+                              <a:schemeClr val="accent1">
+                                <a:lumMod val="5000"/>
+                                <a:lumOff val="95000"/>
+                              </a:schemeClr>
+                            </a:gs>
+                            <a:gs pos="63000">
+                              <a:srgbClr val="92D050"/>
+                            </a:gs>
+                            <a:gs pos="83000">
+                              <a:srgbClr val="00B050"/>
+                            </a:gs>
+                            <a:gs pos="100000">
+                              <a:srgbClr val="0070C0"/>
+                            </a:gs>
+                          </a:gsLst>
+                          <a:lin ang="0" scaled="1"/>
+                          <a:tileRect/>
+                        </a:gradFill>
+                      </a:ln>
+                    </wps:spPr>
+                    <wps:style>
+                      <a:lnRef idx="1">
+                        <a:schemeClr val="accent1"/>
+                      </a:lnRef>
+                      <a:fillRef idx="0">
+                        <a:schemeClr val="accent1"/>
+                      </a:fillRef>
+                      <a:effectRef idx="0">
+                        <a:schemeClr val="accent1"/>
+                      </a:effectRef>
+                      <a:fontRef idx="minor">
+                        <a:schemeClr val="tx1"/>
+                      </a:fontRef>
+                    </wps:style>
+                    <wps:bodyPr/>
+                  </wps:wsp>
+                </a:graphicData>
+              </a:graphic>
+            </wp:anchor>
+          </w:drawing>
+        </mc:Choice>
+        <mc:Fallback>
+          <w:pict>
+            <v:line w14:anchorId="4A48C2AE" id="Gerade Verbindung 26" o:spid="_x0000_s1026" style="position:absolute;z-index:251674624;visibility:visible;mso-wrap-style:square;mso-wrap-distance-left:9pt;mso-wrap-distance-top:0;mso-wrap-distance-right:9pt;mso-wrap-distance-bottom:0;mso-position-horizontal:absolute;mso-position-horizontal-relative:margin;mso-position-vertical:absolute;mso-position-vertical-relative:text" from="-12pt,15.7pt" to="501.65pt,15.7pt" o:gfxdata="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" strokeweight="9.75pt">
+              <v:stroke joinstyle="miter"/>
+              <w10:wrap anchorx="margin"/>
+            </v:line>
+          </w:pict>
+        </mc:Fallback>
+      </mc:AlternateContent>
+    </w:r>
+    <w:r>
+      <w:ptab w:relativeTo="margin" w:alignment="right" w:leader="none"/>
+    </w:r>
+    <w:r>
+      <w:t xml:space="preserve">      </w:t>
+    </w:r>
+    <w:r>
+      <w:t xml:space="preserve">   </w:t>
+    </w:r>
+    <w:r>
+      <w:t xml:space="preserve">  </w:t>
+    </w:r>
   </w:p>
 </w:hdr>
 </file>
@@ -2383,10 +4953,74 @@
     <w:name w:val="Normal"/>
     <w:qFormat/>
   </w:style>
+  <w:style w:type="paragraph" w:styleId="berschrift1">
+    <w:name w:val="heading 1"/>
+    <w:basedOn w:val="Standard"/>
+    <w:next w:val="Standard"/>
+    <w:link w:val="berschrift1Zchn"/>
+    <w:uiPriority w:val="9"/>
+    <w:qFormat/>
+    <w:rsid w:val="00B05803"/>
+    <w:pPr>
+      <w:keepNext/>
+      <w:keepLines/>
+      <w:spacing w:before="240" w:after="0"/>
+      <w:outlineLvl w:val="0"/>
+    </w:pPr>
+    <w:rPr>
+      <w:rFonts w:asciiTheme="majorHAnsi" w:eastAsiaTheme="majorEastAsia" w:hAnsiTheme="majorHAnsi" w:cstheme="majorBidi"/>
+      <w:color w:val="2F5496" w:themeColor="accent1" w:themeShade="BF"/>
+      <w:sz w:val="32"/>
+      <w:szCs w:val="32"/>
+    </w:rPr>
+  </w:style>
+  <w:style w:type="paragraph" w:styleId="berschrift2">
+    <w:name w:val="heading 2"/>
+    <w:basedOn w:val="Standard"/>
+    <w:next w:val="Standard"/>
+    <w:link w:val="berschrift2Zchn"/>
+    <w:uiPriority w:val="9"/>
+    <w:unhideWhenUsed/>
+    <w:qFormat/>
+    <w:rsid w:val="00B05803"/>
+    <w:pPr>
+      <w:keepNext/>
+      <w:keepLines/>
+      <w:spacing w:before="40" w:after="0"/>
+      <w:outlineLvl w:val="1"/>
+    </w:pPr>
+    <w:rPr>
+      <w:rFonts w:asciiTheme="majorHAnsi" w:eastAsiaTheme="majorEastAsia" w:hAnsiTheme="majorHAnsi" w:cstheme="majorBidi"/>
+      <w:color w:val="2F5496" w:themeColor="accent1" w:themeShade="BF"/>
+      <w:sz w:val="26"/>
+      <w:szCs w:val="26"/>
+    </w:rPr>
+  </w:style>
+  <w:style w:type="paragraph" w:styleId="berschrift3">
+    <w:name w:val="heading 3"/>
+    <w:basedOn w:val="Standard"/>
+    <w:next w:val="Standard"/>
+    <w:link w:val="berschrift3Zchn"/>
+    <w:uiPriority w:val="9"/>
+    <w:unhideWhenUsed/>
+    <w:qFormat/>
+    <w:rsid w:val="00B05803"/>
+    <w:pPr>
+      <w:keepNext/>
+      <w:keepLines/>
+      <w:spacing w:before="40" w:after="0"/>
+      <w:outlineLvl w:val="2"/>
+    </w:pPr>
+    <w:rPr>
+      <w:rFonts w:asciiTheme="majorHAnsi" w:eastAsiaTheme="majorEastAsia" w:hAnsiTheme="majorHAnsi" w:cstheme="majorBidi"/>
+      <w:color w:val="1F3763" w:themeColor="accent1" w:themeShade="7F"/>
+      <w:sz w:val="24"/>
+      <w:szCs w:val="24"/>
+    </w:rPr>
+  </w:style>
   <w:style w:type="character" w:default="1" w:styleId="Absatz-Standardschriftart">
     <w:name w:val="Default Paragraph Font"/>
     <w:uiPriority w:val="1"/>
-    <w:semiHidden/>
     <w:unhideWhenUsed/>
   </w:style>
   <w:style w:type="table" w:default="1" w:styleId="NormaleTabelle">
@@ -2500,6 +5134,64 @@
       <w:sz w:val="18"/>
       <w:szCs w:val="18"/>
     </w:rPr>
+  </w:style>
+  <w:style w:type="character" w:customStyle="1" w:styleId="berschrift1Zchn">
+    <w:name w:val="Überschrift 1 Zchn"/>
+    <w:basedOn w:val="Absatz-Standardschriftart"/>
+    <w:link w:val="berschrift1"/>
+    <w:uiPriority w:val="9"/>
+    <w:rsid w:val="00B05803"/>
+    <w:rPr>
+      <w:rFonts w:asciiTheme="majorHAnsi" w:eastAsiaTheme="majorEastAsia" w:hAnsiTheme="majorHAnsi" w:cstheme="majorBidi"/>
+      <w:color w:val="2F5496" w:themeColor="accent1" w:themeShade="BF"/>
+      <w:sz w:val="32"/>
+      <w:szCs w:val="32"/>
+    </w:rPr>
+  </w:style>
+  <w:style w:type="character" w:customStyle="1" w:styleId="berschrift2Zchn">
+    <w:name w:val="Überschrift 2 Zchn"/>
+    <w:basedOn w:val="Absatz-Standardschriftart"/>
+    <w:link w:val="berschrift2"/>
+    <w:uiPriority w:val="9"/>
+    <w:rsid w:val="00B05803"/>
+    <w:rPr>
+      <w:rFonts w:asciiTheme="majorHAnsi" w:eastAsiaTheme="majorEastAsia" w:hAnsiTheme="majorHAnsi" w:cstheme="majorBidi"/>
+      <w:color w:val="2F5496" w:themeColor="accent1" w:themeShade="BF"/>
+      <w:sz w:val="26"/>
+      <w:szCs w:val="26"/>
+    </w:rPr>
+  </w:style>
+  <w:style w:type="character" w:customStyle="1" w:styleId="berschrift3Zchn">
+    <w:name w:val="Überschrift 3 Zchn"/>
+    <w:basedOn w:val="Absatz-Standardschriftart"/>
+    <w:link w:val="berschrift3"/>
+    <w:uiPriority w:val="9"/>
+    <w:rsid w:val="00B05803"/>
+    <w:rPr>
+      <w:rFonts w:asciiTheme="majorHAnsi" w:eastAsiaTheme="majorEastAsia" w:hAnsiTheme="majorHAnsi" w:cstheme="majorBidi"/>
+      <w:color w:val="1F3763" w:themeColor="accent1" w:themeShade="7F"/>
+      <w:sz w:val="24"/>
+      <w:szCs w:val="24"/>
+    </w:rPr>
+  </w:style>
+  <w:style w:type="table" w:styleId="Tabellenraster">
+    <w:name w:val="Table Grid"/>
+    <w:basedOn w:val="NormaleTabelle"/>
+    <w:uiPriority w:val="39"/>
+    <w:rsid w:val="00B05803"/>
+    <w:pPr>
+      <w:spacing w:after="0" w:line="240" w:lineRule="auto"/>
+    </w:pPr>
+    <w:tblPr>
+      <w:tblBorders>
+        <w:top w:val="single" w:sz="4" w:space="0" w:color="auto"/>
+        <w:left w:val="single" w:sz="4" w:space="0" w:color="auto"/>
+        <w:bottom w:val="single" w:sz="4" w:space="0" w:color="auto"/>
+        <w:right w:val="single" w:sz="4" w:space="0" w:color="auto"/>
+        <w:insideH w:val="single" w:sz="4" w:space="0" w:color="auto"/>
+        <w:insideV w:val="single" w:sz="4" w:space="0" w:color="auto"/>
+      </w:tblBorders>
+    </w:tblPr>
   </w:style>
 </w:styles>
 </file>

</xml_diff>

<commit_message>
Complete description and save as pdf
</commit_message>
<xml_diff>
--- a/Portfolio_Teil_1_V03.docx
+++ b/Portfolio_Teil_1_V03.docx
@@ -2341,25 +2341,16 @@
         <w:jc w:val="both"/>
       </w:pPr>
     </w:p>
+    <w:p/>
+    <w:p/>
     <w:p>
       <w:pPr>
         <w:pStyle w:val="berschrift1"/>
         <w:jc w:val="both"/>
       </w:pPr>
-    </w:p>
-    <w:p>
-      <w:pPr>
-        <w:pStyle w:val="berschrift1"/>
-        <w:jc w:val="both"/>
-      </w:pPr>
-    </w:p>
-    <w:p>
-      <w:pPr>
-        <w:pStyle w:val="berschrift1"/>
-        <w:jc w:val="both"/>
-      </w:pPr>
       <w:bookmarkStart w:id="0" w:name="_Toc96188518"/>
       <w:r>
+        <w:lastRenderedPageBreak/>
         <w:t>1 Einführung</w:t>
       </w:r>
       <w:bookmarkEnd w:id="0"/>
@@ -2785,56 +2776,62 @@
         <w:rPr>
           <w:color w:val="767171" w:themeColor="background2" w:themeShade="80"/>
         </w:rPr>
+        <w:t>Bedeutung</w:t>
+      </w:r>
+      <w:r>
+        <w:rPr>
+          <w:color w:val="767171" w:themeColor="background2" w:themeShade="80"/>
+        </w:rPr>
+        <w:t xml:space="preserve"> </w:t>
+      </w:r>
+      <w:r>
+        <w:rPr>
+          <w:color w:val="767171" w:themeColor="background2" w:themeShade="80"/>
+        </w:rPr>
+        <w:t>ist. Die Verantwortung dem Kunden gegenüber bleibt aber bei dem Spediteur, der den Auftrag von dem Verladen angenommen hat. Einem Kunden wird in der Regel nicht mitgeteilt, wie sein</w:t>
+      </w:r>
+      <w:r>
+        <w:rPr>
+          <w:color w:val="767171" w:themeColor="background2" w:themeShade="80"/>
+        </w:rPr>
+        <w:t xml:space="preserve"> </w:t>
+      </w:r>
+      <w:r>
+        <w:rPr>
+          <w:color w:val="767171" w:themeColor="background2" w:themeShade="80"/>
+        </w:rPr>
+        <w:t>Auftrag ausgeführt wird, er fordert seine Leistung von dem von ihm beauftragten Spediteur. Für die</w:t>
+      </w:r>
+      <w:r>
+        <w:rPr>
+          <w:color w:val="767171" w:themeColor="background2" w:themeShade="80"/>
+        </w:rPr>
+        <w:t xml:space="preserve"> </w:t>
+      </w:r>
+      <w:r>
+        <w:rPr>
+          <w:color w:val="767171" w:themeColor="background2" w:themeShade="80"/>
+        </w:rPr>
+        <w:t>Fremdvergabe gibt es zwei Möglichkeiten der Kooperation mit Partnerunternehmen. Entweder wird ein</w:t>
+      </w:r>
+      <w:r>
+        <w:rPr>
+          <w:color w:val="767171" w:themeColor="background2" w:themeShade="80"/>
+        </w:rPr>
+        <w:t xml:space="preserve"> </w:t>
+      </w:r>
+      <w:r>
+        <w:rPr>
+          <w:color w:val="767171" w:themeColor="background2" w:themeShade="80"/>
+        </w:rPr>
+        <w:t xml:space="preserve">Einzelauftrag bzw. ein Bündel von Aufträgen an ein Subunternehmen zu einem bestimmten Preis weitergeleitet, oder es wird ein Fahrzeug des Subunternehmens im Rahmen des Partnervertrags </w:t>
+      </w:r>
+      <w:r>
+        <w:rPr>
+          <w:color w:val="767171" w:themeColor="background2" w:themeShade="80"/>
+        </w:rPr>
         <w:lastRenderedPageBreak/>
-        <w:t>Bedeutung</w:t>
-      </w:r>
-      <w:r>
-        <w:rPr>
-          <w:color w:val="767171" w:themeColor="background2" w:themeShade="80"/>
-        </w:rPr>
-        <w:t xml:space="preserve"> </w:t>
-      </w:r>
-      <w:r>
-        <w:rPr>
-          <w:color w:val="767171" w:themeColor="background2" w:themeShade="80"/>
-        </w:rPr>
-        <w:t>ist. Die Verantwortung dem Kunden gegenüber bleibt aber bei dem Spediteur, der den Auftrag von dem Verladen angenommen hat. Einem Kunden wird in der Regel nicht mitgeteilt, wie sein</w:t>
-      </w:r>
-      <w:r>
-        <w:rPr>
-          <w:color w:val="767171" w:themeColor="background2" w:themeShade="80"/>
-        </w:rPr>
-        <w:t xml:space="preserve"> </w:t>
-      </w:r>
-      <w:r>
-        <w:rPr>
-          <w:color w:val="767171" w:themeColor="background2" w:themeShade="80"/>
-        </w:rPr>
-        <w:t>Auftrag ausgeführt wird, er fordert seine Leistung von dem von ihm beauftragten Spediteur. Für die</w:t>
-      </w:r>
-      <w:r>
-        <w:rPr>
-          <w:color w:val="767171" w:themeColor="background2" w:themeShade="80"/>
-        </w:rPr>
-        <w:t xml:space="preserve"> </w:t>
-      </w:r>
-      <w:r>
-        <w:rPr>
-          <w:color w:val="767171" w:themeColor="background2" w:themeShade="80"/>
-        </w:rPr>
-        <w:t>Fremdvergabe gibt es zwei Möglichkeiten der Kooperation mit Partnerunternehmen. Entweder wird ein</w:t>
-      </w:r>
-      <w:r>
-        <w:rPr>
-          <w:color w:val="767171" w:themeColor="background2" w:themeShade="80"/>
-        </w:rPr>
-        <w:t xml:space="preserve"> </w:t>
-      </w:r>
-      <w:r>
-        <w:rPr>
-          <w:color w:val="767171" w:themeColor="background2" w:themeShade="80"/>
-        </w:rPr>
-        <w:t>Einzelauftrag bzw. ein Bündel von Aufträgen an ein Subunternehmen zu einem bestimmten Preis weitergeleitet, oder es wird ein Fahrzeug des Subunternehmens im Rahmen des Partnervertrags ausschließlich für den Auftragsgeber tätig, d.h. es wird vom Auftragsgeber, ähnlich wie eigene Fahrzeuge,</w:t>
+        <w:t>ausschließlich für den Auftragsgeber tätig, d.h. es wird vom Auftragsgeber, ähnlich wie eigene Fahrzeuge,</w:t>
       </w:r>
       <w:r>
         <w:rPr>
@@ -2958,12 +2955,14 @@
         </w:rPr>
         <w:t xml:space="preserve">“ ein größerer Gewinn erreicht </w:t>
       </w:r>
+      <w:proofErr w:type="gramStart"/>
       <w:r>
         <w:rPr>
           <w:color w:val="767171" w:themeColor="background2" w:themeShade="80"/>
         </w:rPr>
         <w:t>werden</w:t>
       </w:r>
+      <w:proofErr w:type="gramEnd"/>
       <w:r>
         <w:rPr>
           <w:color w:val="767171" w:themeColor="background2" w:themeShade="80"/>
@@ -3317,74 +3316,12 @@
     </w:p>
     <w:p>
       <w:pPr>
-        <w:pStyle w:val="KeinLeerraum"/>
-        <w:jc w:val="both"/>
-        <w:rPr>
-          <w:color w:val="767171" w:themeColor="background2" w:themeShade="80"/>
-        </w:rPr>
-      </w:pPr>
-    </w:p>
-    <w:p>
-      <w:pPr>
-        <w:pStyle w:val="KeinLeerraum"/>
-        <w:jc w:val="both"/>
-        <w:rPr>
-          <w:color w:val="767171" w:themeColor="background2" w:themeShade="80"/>
-        </w:rPr>
-      </w:pPr>
-    </w:p>
-    <w:p>
-      <w:pPr>
-        <w:pStyle w:val="KeinLeerraum"/>
-        <w:jc w:val="both"/>
-        <w:rPr>
-          <w:color w:val="767171" w:themeColor="background2" w:themeShade="80"/>
-        </w:rPr>
-      </w:pPr>
-    </w:p>
-    <w:p>
-      <w:pPr>
-        <w:pStyle w:val="KeinLeerraum"/>
-        <w:jc w:val="both"/>
-        <w:rPr>
-          <w:color w:val="767171" w:themeColor="background2" w:themeShade="80"/>
-        </w:rPr>
-      </w:pPr>
-    </w:p>
-    <w:p>
-      <w:pPr>
-        <w:pStyle w:val="KeinLeerraum"/>
-        <w:jc w:val="both"/>
-        <w:rPr>
-          <w:color w:val="767171" w:themeColor="background2" w:themeShade="80"/>
-        </w:rPr>
-      </w:pPr>
-    </w:p>
-    <w:p>
-      <w:pPr>
-        <w:pStyle w:val="KeinLeerraum"/>
-        <w:jc w:val="both"/>
-        <w:rPr>
-          <w:color w:val="767171" w:themeColor="background2" w:themeShade="80"/>
-        </w:rPr>
-      </w:pPr>
-    </w:p>
-    <w:p>
-      <w:pPr>
-        <w:pStyle w:val="KeinLeerraum"/>
-        <w:jc w:val="both"/>
-        <w:rPr>
-          <w:color w:val="767171" w:themeColor="background2" w:themeShade="80"/>
-        </w:rPr>
-      </w:pPr>
-    </w:p>
-    <w:p>
-      <w:pPr>
         <w:pStyle w:val="berschrift1"/>
         <w:jc w:val="both"/>
       </w:pPr>
       <w:bookmarkStart w:id="8" w:name="_Toc96188526"/>
       <w:r>
+        <w:lastRenderedPageBreak/>
         <w:t>2 Use Case Diagramm für die Auftragsdisposition</w:t>
       </w:r>
       <w:bookmarkEnd w:id="8"/>
@@ -3399,7 +3336,7 @@
           <w:noProof/>
         </w:rPr>
         <w:drawing>
-          <wp:anchor distT="0" distB="0" distL="114300" distR="114300" simplePos="0" relativeHeight="251659264" behindDoc="1" locked="0" layoutInCell="1" allowOverlap="1" wp14:anchorId="17101154" wp14:editId="30C23FD0">
+          <wp:anchor distT="0" distB="0" distL="114300" distR="114300" simplePos="0" relativeHeight="251659264" behindDoc="1" locked="0" layoutInCell="1" allowOverlap="1" wp14:anchorId="17101154" wp14:editId="3199ED05">
             <wp:simplePos x="0" y="0"/>
             <wp:positionH relativeFrom="page">
               <wp:align>left</wp:align>
@@ -3409,7 +3346,7 @@
             </wp:positionV>
             <wp:extent cx="7522845" cy="7400925"/>
             <wp:effectExtent l="0" t="0" r="1905" b="9525"/>
-            <wp:wrapNone/>
+            <wp:wrapTopAndBottom/>
             <wp:docPr id="33" name="Grafik 33"/>
             <wp:cNvGraphicFramePr>
               <a:graphicFrameLocks xmlns:a="http://schemas.openxmlformats.org/drawingml/2006/main" noChangeAspect="1"/>
@@ -3464,228 +3401,19 @@
     </w:p>
     <w:p>
       <w:pPr>
-        <w:pStyle w:val="KeinLeerraum"/>
-        <w:jc w:val="both"/>
-      </w:pPr>
-    </w:p>
-    <w:p>
-      <w:pPr>
-        <w:pStyle w:val="KeinLeerraum"/>
-        <w:jc w:val="both"/>
-      </w:pPr>
-    </w:p>
-    <w:p>
-      <w:pPr>
-        <w:pStyle w:val="KeinLeerraum"/>
-        <w:jc w:val="both"/>
-      </w:pPr>
-    </w:p>
-    <w:p>
-      <w:pPr>
-        <w:pStyle w:val="KeinLeerraum"/>
-        <w:jc w:val="both"/>
-      </w:pPr>
-    </w:p>
-    <w:p>
-      <w:pPr>
-        <w:pStyle w:val="KeinLeerraum"/>
-        <w:jc w:val="both"/>
-      </w:pPr>
-    </w:p>
-    <w:p>
-      <w:pPr>
-        <w:pStyle w:val="KeinLeerraum"/>
-        <w:jc w:val="both"/>
-      </w:pPr>
-    </w:p>
-    <w:p>
-      <w:pPr>
-        <w:pStyle w:val="KeinLeerraum"/>
-        <w:jc w:val="both"/>
-      </w:pPr>
-    </w:p>
-    <w:p>
-      <w:pPr>
-        <w:pStyle w:val="KeinLeerraum"/>
-        <w:jc w:val="both"/>
-      </w:pPr>
-    </w:p>
-    <w:p>
-      <w:pPr>
-        <w:pStyle w:val="KeinLeerraum"/>
-        <w:jc w:val="both"/>
-      </w:pPr>
-    </w:p>
-    <w:p>
-      <w:pPr>
-        <w:pStyle w:val="KeinLeerraum"/>
-        <w:jc w:val="both"/>
-      </w:pPr>
-    </w:p>
-    <w:p>
-      <w:pPr>
-        <w:pStyle w:val="KeinLeerraum"/>
-        <w:jc w:val="both"/>
-      </w:pPr>
-    </w:p>
-    <w:p>
-      <w:pPr>
-        <w:pStyle w:val="KeinLeerraum"/>
-        <w:jc w:val="both"/>
-      </w:pPr>
-    </w:p>
-    <w:p>
-      <w:pPr>
-        <w:pStyle w:val="KeinLeerraum"/>
-        <w:jc w:val="both"/>
-      </w:pPr>
-    </w:p>
-    <w:p>
-      <w:pPr>
-        <w:pStyle w:val="KeinLeerraum"/>
-        <w:jc w:val="both"/>
-      </w:pPr>
-    </w:p>
-    <w:p>
-      <w:pPr>
-        <w:pStyle w:val="KeinLeerraum"/>
-        <w:jc w:val="both"/>
-      </w:pPr>
-    </w:p>
-    <w:p>
-      <w:pPr>
-        <w:pStyle w:val="KeinLeerraum"/>
-        <w:jc w:val="both"/>
-      </w:pPr>
-    </w:p>
-    <w:p>
-      <w:pPr>
-        <w:pStyle w:val="KeinLeerraum"/>
-        <w:jc w:val="both"/>
-      </w:pPr>
-    </w:p>
-    <w:p>
-      <w:pPr>
-        <w:pStyle w:val="KeinLeerraum"/>
-        <w:jc w:val="both"/>
-      </w:pPr>
-    </w:p>
-    <w:p>
-      <w:pPr>
-        <w:pStyle w:val="KeinLeerraum"/>
-        <w:jc w:val="both"/>
-      </w:pPr>
-    </w:p>
-    <w:p>
-      <w:pPr>
-        <w:pStyle w:val="KeinLeerraum"/>
-        <w:jc w:val="both"/>
-      </w:pPr>
-    </w:p>
-    <w:p>
-      <w:pPr>
-        <w:pStyle w:val="KeinLeerraum"/>
-        <w:jc w:val="both"/>
-      </w:pPr>
-    </w:p>
-    <w:p>
-      <w:pPr>
-        <w:pStyle w:val="KeinLeerraum"/>
-        <w:jc w:val="both"/>
-      </w:pPr>
-    </w:p>
-    <w:p>
-      <w:pPr>
-        <w:pStyle w:val="KeinLeerraum"/>
-        <w:jc w:val="both"/>
-      </w:pPr>
-    </w:p>
-    <w:p>
-      <w:pPr>
-        <w:pStyle w:val="KeinLeerraum"/>
-        <w:jc w:val="both"/>
-      </w:pPr>
-    </w:p>
-    <w:p>
-      <w:pPr>
-        <w:pStyle w:val="KeinLeerraum"/>
-        <w:jc w:val="both"/>
-      </w:pPr>
-    </w:p>
-    <w:p>
-      <w:pPr>
-        <w:pStyle w:val="KeinLeerraum"/>
-        <w:jc w:val="both"/>
-      </w:pPr>
-    </w:p>
-    <w:p>
-      <w:pPr>
-        <w:pStyle w:val="KeinLeerraum"/>
-        <w:jc w:val="both"/>
-      </w:pPr>
-    </w:p>
-    <w:p>
-      <w:pPr>
-        <w:pStyle w:val="KeinLeerraum"/>
-        <w:jc w:val="both"/>
-      </w:pPr>
-    </w:p>
-    <w:p>
-      <w:pPr>
-        <w:pStyle w:val="KeinLeerraum"/>
-        <w:jc w:val="both"/>
-      </w:pPr>
-    </w:p>
-    <w:p>
-      <w:pPr>
-        <w:pStyle w:val="KeinLeerraum"/>
-        <w:jc w:val="both"/>
-      </w:pPr>
-    </w:p>
-    <w:p>
-      <w:pPr>
-        <w:pStyle w:val="KeinLeerraum"/>
-        <w:jc w:val="both"/>
-      </w:pPr>
-    </w:p>
-    <w:p>
-      <w:pPr>
-        <w:pStyle w:val="KeinLeerraum"/>
-        <w:jc w:val="both"/>
-      </w:pPr>
-    </w:p>
-    <w:p>
-      <w:pPr>
-        <w:pStyle w:val="KeinLeerraum"/>
-        <w:jc w:val="both"/>
-      </w:pPr>
-    </w:p>
-    <w:p>
-      <w:pPr>
-        <w:pStyle w:val="KeinLeerraum"/>
-        <w:jc w:val="both"/>
-      </w:pPr>
-    </w:p>
-    <w:p>
-      <w:pPr>
         <w:pStyle w:val="berschrift1"/>
         <w:jc w:val="both"/>
       </w:pPr>
-    </w:p>
-    <w:p>
-      <w:pPr>
-        <w:pStyle w:val="berschrift1"/>
-        <w:jc w:val="both"/>
-      </w:pPr>
       <w:bookmarkStart w:id="9" w:name="_Toc96188527"/>
       <w:r>
+        <w:lastRenderedPageBreak/>
         <w:t>3 Beschreibungen Use Cases</w:t>
       </w:r>
       <w:bookmarkEnd w:id="9"/>
     </w:p>
     <w:p>
       <w:pPr>
-        <w:jc w:val="both"/>
+        <w:pStyle w:val="KeinLeerraum"/>
       </w:pPr>
     </w:p>
     <w:p>
@@ -3744,7 +3472,13 @@
               <w:rPr>
                 <w:color w:val="767171" w:themeColor="background2" w:themeShade="80"/>
               </w:rPr>
-              <w:t>Auftrag annehmen</w:t>
+              <w:t xml:space="preserve">Auftrag </w:t>
+            </w:r>
+            <w:r>
+              <w:rPr>
+                <w:color w:val="767171" w:themeColor="background2" w:themeShade="80"/>
+              </w:rPr>
+              <w:t>erfassen</w:t>
             </w:r>
           </w:p>
         </w:tc>
@@ -4084,19 +3818,7 @@
               <w:rPr>
                 <w:color w:val="767171" w:themeColor="background2" w:themeShade="80"/>
               </w:rPr>
-              <w:t xml:space="preserve">5. Der Verkäufer </w:t>
-            </w:r>
-            <w:r>
-              <w:rPr>
-                <w:color w:val="767171" w:themeColor="background2" w:themeShade="80"/>
-              </w:rPr>
-              <w:t>trägt</w:t>
-            </w:r>
-            <w:r>
-              <w:rPr>
-                <w:color w:val="767171" w:themeColor="background2" w:themeShade="80"/>
-              </w:rPr>
-              <w:t xml:space="preserve"> alle Auftragsdaten (Be- und Entladeort/e,</w:t>
+              <w:t>5. Der Verkäufer trägt alle Auftragsdaten (Be- und Entladeort/e,</w:t>
             </w:r>
             <w:r>
               <w:rPr>
@@ -4690,6 +4412,7 @@
       </w:pPr>
       <w:bookmarkStart w:id="12" w:name="_Toc96188530"/>
       <w:r>
+        <w:lastRenderedPageBreak/>
         <w:t>3.3 Auftrag freigeben</w:t>
       </w:r>
       <w:bookmarkEnd w:id="12"/>
@@ -5899,39 +5622,39 @@
               <w:rPr>
                 <w:color w:val="767171" w:themeColor="background2" w:themeShade="80"/>
               </w:rPr>
+              <w:t>4. Disponent bestätigt die Auftragsdurchführbarkeit für das gewünschte Datum, per Betätigung von „Durchführbarkeit b</w:t>
+            </w:r>
+            <w:r>
+              <w:rPr>
+                <w:color w:val="767171" w:themeColor="background2" w:themeShade="80"/>
+              </w:rPr>
+              <w:t>e</w:t>
+            </w:r>
+            <w:r>
+              <w:rPr>
+                <w:color w:val="767171" w:themeColor="background2" w:themeShade="80"/>
+              </w:rPr>
+              <w:t>stätigen“</w:t>
+            </w:r>
+            <w:r>
+              <w:rPr>
+                <w:color w:val="767171" w:themeColor="background2" w:themeShade="80"/>
+              </w:rPr>
+              <w:t>.</w:t>
+            </w:r>
+          </w:p>
+          <w:p>
+            <w:pPr>
+              <w:jc w:val="both"/>
+              <w:rPr>
+                <w:color w:val="767171" w:themeColor="background2" w:themeShade="80"/>
+              </w:rPr>
+            </w:pPr>
+            <w:r>
+              <w:rPr>
+                <w:color w:val="767171" w:themeColor="background2" w:themeShade="80"/>
+              </w:rPr>
               <w:lastRenderedPageBreak/>
-              <w:t>4. Disponent bestätigt die Auftragsdurchführbarkeit für das gewünschte Datum, per Betätigung von „Durchführbarkeit b</w:t>
-            </w:r>
-            <w:r>
-              <w:rPr>
-                <w:color w:val="767171" w:themeColor="background2" w:themeShade="80"/>
-              </w:rPr>
-              <w:t>e</w:t>
-            </w:r>
-            <w:r>
-              <w:rPr>
-                <w:color w:val="767171" w:themeColor="background2" w:themeShade="80"/>
-              </w:rPr>
-              <w:t>stätigen“</w:t>
-            </w:r>
-            <w:r>
-              <w:rPr>
-                <w:color w:val="767171" w:themeColor="background2" w:themeShade="80"/>
-              </w:rPr>
-              <w:t>.</w:t>
-            </w:r>
-          </w:p>
-          <w:p>
-            <w:pPr>
-              <w:jc w:val="both"/>
-              <w:rPr>
-                <w:color w:val="767171" w:themeColor="background2" w:themeShade="80"/>
-              </w:rPr>
-            </w:pPr>
-            <w:r>
-              <w:rPr>
-                <w:color w:val="767171" w:themeColor="background2" w:themeShade="80"/>
-              </w:rPr>
               <w:t>5. Das System ändert Status von Auftrag</w:t>
             </w:r>
             <w:r>
@@ -7087,8 +6810,19 @@
         <w:jc w:val="both"/>
       </w:pPr>
       <w:bookmarkStart w:id="17" w:name="_Toc96188535"/>
-      <w:r>
-        <w:lastRenderedPageBreak/>
+    </w:p>
+    <w:p>
+      <w:pPr>
+        <w:pStyle w:val="berschrift2"/>
+        <w:jc w:val="both"/>
+      </w:pPr>
+    </w:p>
+    <w:p>
+      <w:pPr>
+        <w:pStyle w:val="berschrift2"/>
+        <w:jc w:val="both"/>
+      </w:pPr>
+      <w:r>
         <w:t>3.8 Angebot erstellen</w:t>
       </w:r>
       <w:bookmarkEnd w:id="17"/>
@@ -8042,6 +7776,7 @@
               <w:rPr>
                 <w:color w:val="767171" w:themeColor="background2" w:themeShade="80"/>
               </w:rPr>
+              <w:lastRenderedPageBreak/>
               <w:t>7. Das System generiert ein Angebotsschreiben als PDF – Datei</w:t>
             </w:r>
           </w:p>
@@ -8070,7 +7805,6 @@
               <w:rPr>
                 <w:color w:val="767171" w:themeColor="background2" w:themeShade="80"/>
               </w:rPr>
-              <w:lastRenderedPageBreak/>
               <w:t>8. Der Verkäufer speichert das Angebot, beim Auswählen von</w:t>
             </w:r>
           </w:p>
@@ -8548,6 +8282,7 @@
               </w:rPr>
               <w:t xml:space="preserve">5. Der Verkäufer trägt Angebotsdaten </w:t>
             </w:r>
+            <w:proofErr w:type="gramStart"/>
             <w:r>
               <w:rPr>
                 <w:color w:val="767171" w:themeColor="background2" w:themeShade="80"/>
@@ -8578,6 +8313,7 @@
               </w:rPr>
               <w:t xml:space="preserve"> Tarif</w:t>
             </w:r>
+            <w:proofErr w:type="gramEnd"/>
             <w:r>
               <w:rPr>
                 <w:color w:val="767171" w:themeColor="background2" w:themeShade="80"/>
@@ -9070,6 +8806,7 @@
               <w:rPr>
                 <w:color w:val="767171" w:themeColor="background2" w:themeShade="80"/>
               </w:rPr>
+              <w:lastRenderedPageBreak/>
               <w:t>3. Disponent trägt die Auftragsnummer in die Eingabemaske</w:t>
             </w:r>
             <w:r>
@@ -9122,7 +8859,6 @@
               <w:rPr>
                 <w:color w:val="767171" w:themeColor="background2" w:themeShade="80"/>
               </w:rPr>
-              <w:lastRenderedPageBreak/>
               <w:t xml:space="preserve">5. Disponent trägt </w:t>
             </w:r>
             <w:r>
@@ -9666,45 +9402,21 @@
               <w:rPr>
                 <w:color w:val="767171" w:themeColor="background2" w:themeShade="80"/>
               </w:rPr>
-              <w:t xml:space="preserve">3. Der LKW/KFZ – Fahrer </w:t>
-            </w:r>
-            <w:r>
-              <w:rPr>
-                <w:color w:val="767171" w:themeColor="background2" w:themeShade="80"/>
-              </w:rPr>
-              <w:t>bestätigt</w:t>
-            </w:r>
-            <w:r>
-              <w:rPr>
-                <w:color w:val="767171" w:themeColor="background2" w:themeShade="80"/>
-              </w:rPr>
-              <w:t xml:space="preserve"> die vollständige Ausführung</w:t>
-            </w:r>
-          </w:p>
-          <w:p>
-            <w:pPr>
-              <w:jc w:val="both"/>
-              <w:rPr>
-                <w:color w:val="767171" w:themeColor="background2" w:themeShade="80"/>
-              </w:rPr>
-            </w:pPr>
-            <w:r>
-              <w:rPr>
-                <w:color w:val="767171" w:themeColor="background2" w:themeShade="80"/>
-              </w:rPr>
-              <w:t xml:space="preserve">des Auftrages mit Meldung im System </w:t>
-            </w:r>
-            <w:r>
-              <w:rPr>
-                <w:color w:val="767171" w:themeColor="background2" w:themeShade="80"/>
-              </w:rPr>
-              <w:t>durch Betätigen</w:t>
-            </w:r>
-            <w:r>
-              <w:rPr>
-                <w:color w:val="767171" w:themeColor="background2" w:themeShade="80"/>
-              </w:rPr>
-              <w:t xml:space="preserve"> von</w:t>
+              <w:t>3. Der LKW/KFZ – Fahrer bestätigt die vollständige Ausführung</w:t>
+            </w:r>
+          </w:p>
+          <w:p>
+            <w:pPr>
+              <w:jc w:val="both"/>
+              <w:rPr>
+                <w:color w:val="767171" w:themeColor="background2" w:themeShade="80"/>
+              </w:rPr>
+            </w:pPr>
+            <w:r>
+              <w:rPr>
+                <w:color w:val="767171" w:themeColor="background2" w:themeShade="80"/>
+              </w:rPr>
+              <w:t>des Auftrages mit Meldung im System durch Betätigen von</w:t>
             </w:r>
             <w:r>
               <w:rPr>
@@ -10158,6 +9870,7 @@
               <w:rPr>
                 <w:color w:val="767171" w:themeColor="background2" w:themeShade="80"/>
               </w:rPr>
+              <w:lastRenderedPageBreak/>
               <w:t>3. Das System vervollständigt automatisch die Kundendaten in</w:t>
             </w:r>
           </w:p>
@@ -10200,7 +9913,6 @@
               <w:rPr>
                 <w:color w:val="767171" w:themeColor="background2" w:themeShade="80"/>
               </w:rPr>
-              <w:lastRenderedPageBreak/>
               <w:t>5. Das System vervollständigt automatisch die Auftragsdaten in</w:t>
             </w:r>
             <w:r>
@@ -10424,10 +10136,7 @@
         <w:t xml:space="preserve">3.12 </w:t>
       </w:r>
       <w:r>
-        <w:t>Soll</w:t>
-      </w:r>
-      <w:r>
-        <w:t xml:space="preserve"> – IST -Daten prüfen</w:t>
+        <w:t>Soll – IST -Daten prüfen</w:t>
       </w:r>
       <w:bookmarkEnd w:id="23"/>
     </w:p>

</xml_diff>